<commit_message>
Added empty field validatoins
</commit_message>
<xml_diff>
--- a/MLDM-Lab4-ShortestPathOnTheGraph/Lab4 report.docx
+++ b/MLDM-Lab4-ShortestPathOnTheGraph/Lab4 report.docx
@@ -10,11 +10,19 @@
           <w:rFonts w:cs="Times New Roman"/>
         </w:rPr>
       </w:pPr>
+      <w:proofErr w:type="spellStart"/>
       <w:r>
         <w:rPr>
           <w:rFonts w:cs="Times New Roman"/>
         </w:rPr>
-        <w:t>Минестерство образования и науки Российской Федерации</w:t>
+        <w:t>Минестерство</w:t>
+      </w:r>
+      <w:proofErr w:type="spellEnd"/>
+      <w:r>
+        <w:rPr>
+          <w:rFonts w:cs="Times New Roman"/>
+        </w:rPr>
+        <w:t xml:space="preserve"> образования и науки Российской Федерации</w:t>
       </w:r>
     </w:p>
     <w:p>
@@ -633,7 +641,29 @@
           <w:szCs w:val="28"/>
           <w:lang w:eastAsia="en-US" w:bidi="ar-SA"/>
         </w:rPr>
-        <w:t xml:space="preserve">Разработать программу на php нахождения кратчайшего пути в графе. </w:t>
+        <w:t xml:space="preserve">Разработать программу на </w:t>
+      </w:r>
+      <w:proofErr w:type="spellStart"/>
+      <w:r>
+        <w:rPr>
+          <w:rFonts w:eastAsiaTheme="minorHAnsi" w:cs="Times New Roman"/>
+          <w:kern w:val="0"/>
+          <w:sz w:val="28"/>
+          <w:szCs w:val="28"/>
+          <w:lang w:eastAsia="en-US" w:bidi="ar-SA"/>
+        </w:rPr>
+        <w:t>php</w:t>
+      </w:r>
+      <w:proofErr w:type="spellEnd"/>
+      <w:r>
+        <w:rPr>
+          <w:rFonts w:eastAsiaTheme="minorHAnsi" w:cs="Times New Roman"/>
+          <w:kern w:val="0"/>
+          <w:sz w:val="28"/>
+          <w:szCs w:val="28"/>
+          <w:lang w:eastAsia="en-US" w:bidi="ar-SA"/>
+        </w:rPr>
+        <w:t xml:space="preserve"> нахождения кратчайшего пути в графе. </w:t>
       </w:r>
       <w:r>
         <w:rPr>
@@ -728,7 +758,27 @@
           <w:szCs w:val="28"/>
           <w:lang w:val="ru-RU"/>
         </w:rPr>
-        <w:t>Граф - это множество упорядоченных пар G := (V, E), где V – множество вершин графа, а E – множество р</w:t>
+        <w:t xml:space="preserve">Граф - это множество упорядоченных пар </w:t>
+      </w:r>
+      <w:proofErr w:type="gramStart"/>
+      <w:r>
+        <w:rPr>
+          <w:rFonts w:ascii="Times New Roman" w:hAnsi="Times New Roman" w:cs="Times New Roman"/>
+          <w:sz w:val="28"/>
+          <w:szCs w:val="28"/>
+          <w:lang w:val="ru-RU"/>
+        </w:rPr>
+        <w:t>G :</w:t>
+      </w:r>
+      <w:proofErr w:type="gramEnd"/>
+      <w:r>
+        <w:rPr>
+          <w:rFonts w:ascii="Times New Roman" w:hAnsi="Times New Roman" w:cs="Times New Roman"/>
+          <w:sz w:val="28"/>
+          <w:szCs w:val="28"/>
+          <w:lang w:val="ru-RU"/>
+        </w:rPr>
+        <w:t>= (V, E), где V – множество вершин графа, а E – множество р</w:t>
       </w:r>
       <w:r>
         <w:rPr>
@@ -847,7 +897,25 @@
           <w:szCs w:val="28"/>
           <w:lang w:val="ru-RU"/>
         </w:rPr>
-        <w:t xml:space="preserve"> – где пути нет, должен находиться знак *, где есть соответствующая длина пути</w:t>
+        <w:t xml:space="preserve"> – где пути нет, должен находиться </w:t>
+      </w:r>
+      <w:r>
+        <w:rPr>
+          <w:rFonts w:ascii="Times New Roman" w:hAnsi="Times New Roman" w:cs="Times New Roman"/>
+          <w:sz w:val="28"/>
+          <w:szCs w:val="28"/>
+          <w:lang w:val="ru-RU"/>
+        </w:rPr>
+        <w:t>0</w:t>
+      </w:r>
+      <w:r>
+        <w:rPr>
+          <w:rFonts w:ascii="Times New Roman" w:hAnsi="Times New Roman" w:cs="Times New Roman"/>
+          <w:sz w:val="28"/>
+          <w:szCs w:val="28"/>
+          <w:lang w:val="ru-RU"/>
+        </w:rPr>
+        <w:t>, где есть соответствующая длина пути</w:t>
       </w:r>
       <w:r>
         <w:rPr>
@@ -858,6 +926,7 @@
         </w:rPr>
         <w:t xml:space="preserve">. Ввод матрицы смежности осуществляется через специальное поле </w:t>
       </w:r>
+      <w:proofErr w:type="spellStart"/>
       <w:r>
         <w:rPr>
           <w:rFonts w:ascii="Times New Roman" w:hAnsi="Times New Roman" w:cs="Times New Roman"/>
@@ -866,6 +935,7 @@
         </w:rPr>
         <w:t>textarea</w:t>
       </w:r>
+      <w:proofErr w:type="spellEnd"/>
       <w:r>
         <w:rPr>
           <w:rFonts w:ascii="Times New Roman" w:hAnsi="Times New Roman" w:cs="Times New Roman"/>
@@ -942,7 +1012,27 @@
           <w:szCs w:val="28"/>
           <w:lang w:val="ru-RU"/>
         </w:rPr>
-        <w:t>», на нажатию на которую будет производится поиск кратчайшего пути вы вывод соответствующего результата. В</w:t>
+        <w:t xml:space="preserve">», </w:t>
+      </w:r>
+      <w:proofErr w:type="gramStart"/>
+      <w:r>
+        <w:rPr>
+          <w:rFonts w:ascii="Times New Roman" w:hAnsi="Times New Roman" w:cs="Times New Roman"/>
+          <w:sz w:val="28"/>
+          <w:szCs w:val="28"/>
+          <w:lang w:val="ru-RU"/>
+        </w:rPr>
+        <w:t>на нажатию</w:t>
+      </w:r>
+      <w:proofErr w:type="gramEnd"/>
+      <w:r>
+        <w:rPr>
+          <w:rFonts w:ascii="Times New Roman" w:hAnsi="Times New Roman" w:cs="Times New Roman"/>
+          <w:sz w:val="28"/>
+          <w:szCs w:val="28"/>
+          <w:lang w:val="ru-RU"/>
+        </w:rPr>
+        <w:t xml:space="preserve"> на которую будет производится поиск кратчайшего пути вы вывод соответствующего результата. В</w:t>
       </w:r>
       <w:r>
         <w:rPr>
@@ -1108,6 +1198,7 @@
         </w:rPr>
         <w:t xml:space="preserve">В </w:t>
       </w:r>
+      <w:proofErr w:type="spellStart"/>
       <w:r>
         <w:rPr>
           <w:rFonts w:ascii="Times New Roman" w:hAnsi="Times New Roman" w:cs="Times New Roman"/>
@@ -1116,6 +1207,7 @@
         </w:rPr>
         <w:t>js</w:t>
       </w:r>
+      <w:proofErr w:type="spellEnd"/>
       <w:r>
         <w:rPr>
           <w:rFonts w:ascii="Times New Roman" w:hAnsi="Times New Roman" w:cs="Times New Roman"/>
@@ -1263,6 +1355,7 @@
         <w:br/>
         <w:t xml:space="preserve">    </w:t>
       </w:r>
+      <w:proofErr w:type="gramStart"/>
       <w:r>
         <w:rPr>
           <w:rFonts w:ascii="Courier New" w:eastAsia="Times New Roman" w:hAnsi="Courier New" w:cs="Courier New"/>
@@ -1293,6 +1386,7 @@
         </w:rPr>
         <w:t>ajax</w:t>
       </w:r>
+      <w:proofErr w:type="gramEnd"/>
       <w:r>
         <w:rPr>
           <w:rFonts w:ascii="Courier New" w:eastAsia="Times New Roman" w:hAnsi="Courier New" w:cs="Courier New"/>
@@ -1342,7 +1436,29 @@
           <w:szCs w:val="20"/>
           <w:lang w:eastAsia="ru-RU"/>
         </w:rPr>
-        <w:t>'php/shortestPath.php'</w:t>
+        <w:t>'php/</w:t>
+      </w:r>
+      <w:proofErr w:type="spellStart"/>
+      <w:r>
+        <w:rPr>
+          <w:rFonts w:ascii="Courier New" w:eastAsia="Times New Roman" w:hAnsi="Courier New" w:cs="Courier New"/>
+          <w:color w:val="98C379"/>
+          <w:sz w:val="20"/>
+          <w:szCs w:val="20"/>
+          <w:lang w:eastAsia="ru-RU"/>
+        </w:rPr>
+        <w:t>shortestPath.php</w:t>
+      </w:r>
+      <w:proofErr w:type="spellEnd"/>
+      <w:r>
+        <w:rPr>
+          <w:rFonts w:ascii="Courier New" w:eastAsia="Times New Roman" w:hAnsi="Courier New" w:cs="Courier New"/>
+          <w:color w:val="98C379"/>
+          <w:sz w:val="20"/>
+          <w:szCs w:val="20"/>
+          <w:lang w:eastAsia="ru-RU"/>
+        </w:rPr>
+        <w:t>'</w:t>
       </w:r>
       <w:r>
         <w:rPr>
@@ -1538,6 +1654,7 @@
         <w:br/>
         <w:t xml:space="preserve">            </w:t>
       </w:r>
+      <w:proofErr w:type="spellStart"/>
       <w:r>
         <w:rPr>
           <w:rFonts w:ascii="Courier New" w:eastAsia="Times New Roman" w:hAnsi="Courier New" w:cs="Courier New"/>
@@ -1568,6 +1685,7 @@
         </w:rPr>
         <w:t>getElementById</w:t>
       </w:r>
+      <w:proofErr w:type="spellEnd"/>
       <w:r>
         <w:rPr>
           <w:rFonts w:ascii="Courier New" w:eastAsia="Times New Roman" w:hAnsi="Courier New" w:cs="Courier New"/>
@@ -1586,7 +1704,29 @@
           <w:szCs w:val="20"/>
           <w:lang w:eastAsia="ru-RU"/>
         </w:rPr>
-        <w:t>'divForOutput'</w:t>
+        <w:t>'</w:t>
+      </w:r>
+      <w:proofErr w:type="spellStart"/>
+      <w:r>
+        <w:rPr>
+          <w:rFonts w:ascii="Courier New" w:eastAsia="Times New Roman" w:hAnsi="Courier New" w:cs="Courier New"/>
+          <w:color w:val="98C379"/>
+          <w:sz w:val="20"/>
+          <w:szCs w:val="20"/>
+          <w:lang w:eastAsia="ru-RU"/>
+        </w:rPr>
+        <w:t>divForOutput</w:t>
+      </w:r>
+      <w:proofErr w:type="spellEnd"/>
+      <w:r>
+        <w:rPr>
+          <w:rFonts w:ascii="Courier New" w:eastAsia="Times New Roman" w:hAnsi="Courier New" w:cs="Courier New"/>
+          <w:color w:val="98C379"/>
+          <w:sz w:val="20"/>
+          <w:szCs w:val="20"/>
+          <w:lang w:eastAsia="ru-RU"/>
+        </w:rPr>
+        <w:t>'</w:t>
       </w:r>
       <w:r>
         <w:rPr>
@@ -1598,6 +1738,7 @@
         </w:rPr>
         <w:t>).</w:t>
       </w:r>
+      <w:proofErr w:type="spellStart"/>
       <w:r>
         <w:rPr>
           <w:rFonts w:ascii="Courier New" w:eastAsia="Times New Roman" w:hAnsi="Courier New" w:cs="Courier New"/>
@@ -1606,7 +1747,18 @@
           <w:szCs w:val="20"/>
           <w:lang w:eastAsia="ru-RU"/>
         </w:rPr>
-        <w:t xml:space="preserve">innerHTML </w:t>
+        <w:t>innerHTML</w:t>
+      </w:r>
+      <w:proofErr w:type="spellEnd"/>
+      <w:r>
+        <w:rPr>
+          <w:rFonts w:ascii="Courier New" w:eastAsia="Times New Roman" w:hAnsi="Courier New" w:cs="Courier New"/>
+          <w:color w:val="E06C75"/>
+          <w:sz w:val="20"/>
+          <w:szCs w:val="20"/>
+          <w:lang w:eastAsia="ru-RU"/>
+        </w:rPr>
+        <w:t xml:space="preserve"> </w:t>
       </w:r>
       <w:r>
         <w:rPr>
@@ -1657,7 +1809,29 @@
           <w:szCs w:val="20"/>
           <w:lang w:eastAsia="ru-RU"/>
         </w:rPr>
-        <w:t>//('p.output').text('Data sent!');</w:t>
+        <w:t>//('</w:t>
+      </w:r>
+      <w:proofErr w:type="spellStart"/>
+      <w:r>
+        <w:rPr>
+          <w:rFonts w:ascii="Courier New" w:eastAsia="Times New Roman" w:hAnsi="Courier New" w:cs="Courier New"/>
+          <w:color w:val="5C6370"/>
+          <w:sz w:val="20"/>
+          <w:szCs w:val="20"/>
+          <w:lang w:eastAsia="ru-RU"/>
+        </w:rPr>
+        <w:t>p.output</w:t>
+      </w:r>
+      <w:proofErr w:type="spellEnd"/>
+      <w:r>
+        <w:rPr>
+          <w:rFonts w:ascii="Courier New" w:eastAsia="Times New Roman" w:hAnsi="Courier New" w:cs="Courier New"/>
+          <w:color w:val="5C6370"/>
+          <w:sz w:val="20"/>
+          <w:szCs w:val="20"/>
+          <w:lang w:eastAsia="ru-RU"/>
+        </w:rPr>
+        <w:t>').text('Data sent!');</w:t>
       </w:r>
       <w:r>
         <w:rPr>
@@ -1884,7 +2058,29 @@
           <w:szCs w:val="20"/>
           <w:lang w:eastAsia="ru-RU"/>
         </w:rPr>
-        <w:t xml:space="preserve">= "getShortestPath" </w:t>
+        <w:t>= "</w:t>
+      </w:r>
+      <w:proofErr w:type="spellStart"/>
+      <w:r>
+        <w:rPr>
+          <w:rFonts w:ascii="Courier New" w:eastAsia="Times New Roman" w:hAnsi="Courier New" w:cs="Courier New"/>
+          <w:color w:val="98C379"/>
+          <w:sz w:val="20"/>
+          <w:szCs w:val="20"/>
+          <w:lang w:eastAsia="ru-RU"/>
+        </w:rPr>
+        <w:t>getShortestPath</w:t>
+      </w:r>
+      <w:proofErr w:type="spellEnd"/>
+      <w:r>
+        <w:rPr>
+          <w:rFonts w:ascii="Courier New" w:eastAsia="Times New Roman" w:hAnsi="Courier New" w:cs="Courier New"/>
+          <w:color w:val="98C379"/>
+          <w:sz w:val="20"/>
+          <w:szCs w:val="20"/>
+          <w:lang w:eastAsia="ru-RU"/>
+        </w:rPr>
+        <w:t xml:space="preserve">" </w:t>
       </w:r>
       <w:r>
         <w:rPr>
@@ -1926,6 +2122,7 @@
         </w:rPr>
         <w:t xml:space="preserve">let </w:t>
       </w:r>
+      <w:proofErr w:type="spellStart"/>
       <w:r>
         <w:rPr>
           <w:rFonts w:ascii="Courier New" w:eastAsia="Times New Roman" w:hAnsi="Courier New" w:cs="Courier New"/>
@@ -1934,7 +2131,18 @@
           <w:szCs w:val="20"/>
           <w:lang w:eastAsia="ru-RU"/>
         </w:rPr>
-        <w:t xml:space="preserve">matrix_adjacency </w:t>
+        <w:t>matrix_adjacency</w:t>
+      </w:r>
+      <w:proofErr w:type="spellEnd"/>
+      <w:r>
+        <w:rPr>
+          <w:rFonts w:ascii="Courier New" w:eastAsia="Times New Roman" w:hAnsi="Courier New" w:cs="Courier New"/>
+          <w:color w:val="E06C75"/>
+          <w:sz w:val="20"/>
+          <w:szCs w:val="20"/>
+          <w:lang w:eastAsia="ru-RU"/>
+        </w:rPr>
+        <w:t xml:space="preserve"> </w:t>
       </w:r>
       <w:r>
         <w:rPr>
@@ -1946,6 +2154,8 @@
         </w:rPr>
         <w:t xml:space="preserve">= </w:t>
       </w:r>
+      <w:proofErr w:type="spellStart"/>
+      <w:proofErr w:type="gramStart"/>
       <w:r>
         <w:rPr>
           <w:rFonts w:ascii="Courier New" w:eastAsia="Times New Roman" w:hAnsi="Courier New" w:cs="Courier New"/>
@@ -1976,6 +2186,8 @@
         </w:rPr>
         <w:t>getElementById</w:t>
       </w:r>
+      <w:proofErr w:type="spellEnd"/>
+      <w:proofErr w:type="gramEnd"/>
       <w:r>
         <w:rPr>
           <w:rFonts w:ascii="Courier New" w:eastAsia="Times New Roman" w:hAnsi="Courier New" w:cs="Courier New"/>
@@ -1994,7 +2206,29 @@
           <w:szCs w:val="20"/>
           <w:lang w:eastAsia="ru-RU"/>
         </w:rPr>
-        <w:t>'matrix_adjacency'</w:t>
+        <w:t>'</w:t>
+      </w:r>
+      <w:proofErr w:type="spellStart"/>
+      <w:r>
+        <w:rPr>
+          <w:rFonts w:ascii="Courier New" w:eastAsia="Times New Roman" w:hAnsi="Courier New" w:cs="Courier New"/>
+          <w:color w:val="98C379"/>
+          <w:sz w:val="20"/>
+          <w:szCs w:val="20"/>
+          <w:lang w:eastAsia="ru-RU"/>
+        </w:rPr>
+        <w:t>matrix_adjacency</w:t>
+      </w:r>
+      <w:proofErr w:type="spellEnd"/>
+      <w:r>
+        <w:rPr>
+          <w:rFonts w:ascii="Courier New" w:eastAsia="Times New Roman" w:hAnsi="Courier New" w:cs="Courier New"/>
+          <w:color w:val="98C379"/>
+          <w:sz w:val="20"/>
+          <w:szCs w:val="20"/>
+          <w:lang w:eastAsia="ru-RU"/>
+        </w:rPr>
+        <w:t>'</w:t>
       </w:r>
       <w:r>
         <w:rPr>
@@ -2066,6 +2300,7 @@
         </w:rPr>
         <w:t xml:space="preserve">= </w:t>
       </w:r>
+      <w:proofErr w:type="spellStart"/>
       <w:r>
         <w:rPr>
           <w:rFonts w:ascii="Courier New" w:eastAsia="Times New Roman" w:hAnsi="Courier New" w:cs="Courier New"/>
@@ -2096,6 +2331,7 @@
         </w:rPr>
         <w:t>getElementById</w:t>
       </w:r>
+      <w:proofErr w:type="spellEnd"/>
       <w:r>
         <w:rPr>
           <w:rFonts w:ascii="Courier New" w:eastAsia="Times New Roman" w:hAnsi="Courier New" w:cs="Courier New"/>
@@ -2114,7 +2350,29 @@
           <w:szCs w:val="20"/>
           <w:lang w:eastAsia="ru-RU"/>
         </w:rPr>
-        <w:t>'input_source'</w:t>
+        <w:t>'</w:t>
+      </w:r>
+      <w:proofErr w:type="spellStart"/>
+      <w:r>
+        <w:rPr>
+          <w:rFonts w:ascii="Courier New" w:eastAsia="Times New Roman" w:hAnsi="Courier New" w:cs="Courier New"/>
+          <w:color w:val="98C379"/>
+          <w:sz w:val="20"/>
+          <w:szCs w:val="20"/>
+          <w:lang w:eastAsia="ru-RU"/>
+        </w:rPr>
+        <w:t>input_source</w:t>
+      </w:r>
+      <w:proofErr w:type="spellEnd"/>
+      <w:r>
+        <w:rPr>
+          <w:rFonts w:ascii="Courier New" w:eastAsia="Times New Roman" w:hAnsi="Courier New" w:cs="Courier New"/>
+          <w:color w:val="98C379"/>
+          <w:sz w:val="20"/>
+          <w:szCs w:val="20"/>
+          <w:lang w:eastAsia="ru-RU"/>
+        </w:rPr>
+        <w:t>'</w:t>
       </w:r>
       <w:r>
         <w:rPr>
@@ -2186,6 +2444,7 @@
         </w:rPr>
         <w:t xml:space="preserve">= </w:t>
       </w:r>
+      <w:proofErr w:type="spellStart"/>
       <w:r>
         <w:rPr>
           <w:rFonts w:ascii="Courier New" w:eastAsia="Times New Roman" w:hAnsi="Courier New" w:cs="Courier New"/>
@@ -2216,6 +2475,7 @@
         </w:rPr>
         <w:t>getElementById</w:t>
       </w:r>
+      <w:proofErr w:type="spellEnd"/>
       <w:r>
         <w:rPr>
           <w:rFonts w:ascii="Courier New" w:eastAsia="Times New Roman" w:hAnsi="Courier New" w:cs="Courier New"/>
@@ -2234,7 +2494,29 @@
           <w:szCs w:val="20"/>
           <w:lang w:eastAsia="ru-RU"/>
         </w:rPr>
-        <w:t>'input_destination'</w:t>
+        <w:t>'</w:t>
+      </w:r>
+      <w:proofErr w:type="spellStart"/>
+      <w:r>
+        <w:rPr>
+          <w:rFonts w:ascii="Courier New" w:eastAsia="Times New Roman" w:hAnsi="Courier New" w:cs="Courier New"/>
+          <w:color w:val="98C379"/>
+          <w:sz w:val="20"/>
+          <w:szCs w:val="20"/>
+          <w:lang w:eastAsia="ru-RU"/>
+        </w:rPr>
+        <w:t>input_destination</w:t>
+      </w:r>
+      <w:proofErr w:type="spellEnd"/>
+      <w:r>
+        <w:rPr>
+          <w:rFonts w:ascii="Courier New" w:eastAsia="Times New Roman" w:hAnsi="Courier New" w:cs="Courier New"/>
+          <w:color w:val="98C379"/>
+          <w:sz w:val="20"/>
+          <w:szCs w:val="20"/>
+          <w:lang w:eastAsia="ru-RU"/>
+        </w:rPr>
+        <w:t>'</w:t>
       </w:r>
       <w:r>
         <w:rPr>
@@ -2335,7 +2617,29 @@
           <w:szCs w:val="20"/>
           <w:lang w:eastAsia="ru-RU"/>
         </w:rPr>
-        <w:t>'matrix_adjacency'</w:t>
+        <w:t>'</w:t>
+      </w:r>
+      <w:proofErr w:type="spellStart"/>
+      <w:r>
+        <w:rPr>
+          <w:rFonts w:ascii="Courier New" w:eastAsia="Times New Roman" w:hAnsi="Courier New" w:cs="Courier New"/>
+          <w:color w:val="98C379"/>
+          <w:sz w:val="20"/>
+          <w:szCs w:val="20"/>
+          <w:lang w:eastAsia="ru-RU"/>
+        </w:rPr>
+        <w:t>matrix_adjacency</w:t>
+      </w:r>
+      <w:proofErr w:type="spellEnd"/>
+      <w:r>
+        <w:rPr>
+          <w:rFonts w:ascii="Courier New" w:eastAsia="Times New Roman" w:hAnsi="Courier New" w:cs="Courier New"/>
+          <w:color w:val="98C379"/>
+          <w:sz w:val="20"/>
+          <w:szCs w:val="20"/>
+          <w:lang w:eastAsia="ru-RU"/>
+        </w:rPr>
+        <w:t>'</w:t>
       </w:r>
       <w:r>
         <w:rPr>
@@ -2347,6 +2651,7 @@
         </w:rPr>
         <w:t xml:space="preserve">: </w:t>
       </w:r>
+      <w:proofErr w:type="spellStart"/>
       <w:r>
         <w:rPr>
           <w:rFonts w:ascii="Courier New" w:eastAsia="Times New Roman" w:hAnsi="Courier New" w:cs="Courier New"/>
@@ -2357,6 +2662,7 @@
         </w:rPr>
         <w:t>matrix_adjacency</w:t>
       </w:r>
+      <w:proofErr w:type="spellEnd"/>
       <w:r>
         <w:rPr>
           <w:rFonts w:ascii="Courier New" w:eastAsia="Times New Roman" w:hAnsi="Courier New" w:cs="Courier New"/>
@@ -2589,6 +2895,7 @@
         </w:rPr>
         <w:t>&gt;&lt;</w:t>
       </w:r>
+      <w:proofErr w:type="spellStart"/>
       <w:r>
         <w:rPr>
           <w:rFonts w:ascii="Courier New" w:eastAsia="Times New Roman" w:hAnsi="Courier New" w:cs="Courier New"/>
@@ -2599,6 +2906,7 @@
         </w:rPr>
         <w:t>br</w:t>
       </w:r>
+      <w:proofErr w:type="spellEnd"/>
       <w:r>
         <w:rPr>
           <w:rFonts w:ascii="Courier New" w:eastAsia="Times New Roman" w:hAnsi="Courier New" w:cs="Courier New"/>
@@ -2609,6 +2917,7 @@
         </w:rPr>
         <w:t>&gt;&lt;</w:t>
       </w:r>
+      <w:proofErr w:type="spellStart"/>
       <w:r>
         <w:rPr>
           <w:rFonts w:ascii="Courier New" w:eastAsia="Times New Roman" w:hAnsi="Courier New" w:cs="Courier New"/>
@@ -2619,6 +2928,7 @@
         </w:rPr>
         <w:t>br</w:t>
       </w:r>
+      <w:proofErr w:type="spellEnd"/>
       <w:r>
         <w:rPr>
           <w:rFonts w:ascii="Courier New" w:eastAsia="Times New Roman" w:hAnsi="Courier New" w:cs="Courier New"/>
@@ -2725,7 +3035,29 @@
           <w:szCs w:val="20"/>
           <w:lang w:eastAsia="ru-RU"/>
         </w:rPr>
-        <w:t>'matrix_adjacency'</w:t>
+        <w:t>'</w:t>
+      </w:r>
+      <w:proofErr w:type="spellStart"/>
+      <w:r>
+        <w:rPr>
+          <w:rFonts w:ascii="Courier New" w:eastAsia="Times New Roman" w:hAnsi="Courier New" w:cs="Courier New"/>
+          <w:color w:val="98C379"/>
+          <w:sz w:val="20"/>
+          <w:szCs w:val="20"/>
+          <w:lang w:eastAsia="ru-RU"/>
+        </w:rPr>
+        <w:t>matrix_adjacency</w:t>
+      </w:r>
+      <w:proofErr w:type="spellEnd"/>
+      <w:r>
+        <w:rPr>
+          <w:rFonts w:ascii="Courier New" w:eastAsia="Times New Roman" w:hAnsi="Courier New" w:cs="Courier New"/>
+          <w:color w:val="98C379"/>
+          <w:sz w:val="20"/>
+          <w:szCs w:val="20"/>
+          <w:lang w:eastAsia="ru-RU"/>
+        </w:rPr>
+        <w:t>'</w:t>
       </w:r>
       <w:r>
         <w:rPr>
@@ -2777,7 +3109,29 @@
           <w:lang w:eastAsia="ru-RU"/>
         </w:rPr>
         <w:br/>
-        <w:t>$dest = $_POST[</w:t>
+        <w:t>$</w:t>
+      </w:r>
+      <w:proofErr w:type="spellStart"/>
+      <w:r>
+        <w:rPr>
+          <w:rFonts w:ascii="Courier New" w:eastAsia="Times New Roman" w:hAnsi="Courier New" w:cs="Courier New"/>
+          <w:color w:val="ABB2BF"/>
+          <w:sz w:val="20"/>
+          <w:szCs w:val="20"/>
+          <w:lang w:eastAsia="ru-RU"/>
+        </w:rPr>
+        <w:t>dest</w:t>
+      </w:r>
+      <w:proofErr w:type="spellEnd"/>
+      <w:r>
+        <w:rPr>
+          <w:rFonts w:ascii="Courier New" w:eastAsia="Times New Roman" w:hAnsi="Courier New" w:cs="Courier New"/>
+          <w:color w:val="ABB2BF"/>
+          <w:sz w:val="20"/>
+          <w:szCs w:val="20"/>
+          <w:lang w:eastAsia="ru-RU"/>
+        </w:rPr>
+        <w:t xml:space="preserve"> = $_POST[</w:t>
       </w:r>
       <w:r>
         <w:rPr>
@@ -2924,8 +3278,31 @@
           <w:szCs w:val="20"/>
           <w:lang w:eastAsia="ru-RU"/>
         </w:rPr>
-        <w:t xml:space="preserve">$matrix_adjacencyElements = </w:t>
-      </w:r>
+        <w:t>$</w:t>
+      </w:r>
+      <w:proofErr w:type="spellStart"/>
+      <w:r>
+        <w:rPr>
+          <w:rFonts w:ascii="Courier New" w:eastAsia="Times New Roman" w:hAnsi="Courier New" w:cs="Courier New"/>
+          <w:color w:val="ABB2BF"/>
+          <w:sz w:val="20"/>
+          <w:szCs w:val="20"/>
+          <w:lang w:eastAsia="ru-RU"/>
+        </w:rPr>
+        <w:t>matrix_adjacencyElements</w:t>
+      </w:r>
+      <w:proofErr w:type="spellEnd"/>
+      <w:r>
+        <w:rPr>
+          <w:rFonts w:ascii="Courier New" w:eastAsia="Times New Roman" w:hAnsi="Courier New" w:cs="Courier New"/>
+          <w:color w:val="ABB2BF"/>
+          <w:sz w:val="20"/>
+          <w:szCs w:val="20"/>
+          <w:lang w:eastAsia="ru-RU"/>
+        </w:rPr>
+        <w:t xml:space="preserve"> = </w:t>
+      </w:r>
+      <w:proofErr w:type="spellStart"/>
       <w:r>
         <w:rPr>
           <w:rFonts w:ascii="Courier New" w:eastAsia="Times New Roman" w:hAnsi="Courier New" w:cs="Courier New"/>
@@ -2934,8 +3311,20 @@
           <w:szCs w:val="20"/>
           <w:lang w:eastAsia="ru-RU"/>
         </w:rPr>
-        <w:t>preg_split</w:t>
-      </w:r>
+        <w:t>preg_</w:t>
+      </w:r>
+      <w:proofErr w:type="gramStart"/>
+      <w:r>
+        <w:rPr>
+          <w:rFonts w:ascii="Courier New" w:eastAsia="Times New Roman" w:hAnsi="Courier New" w:cs="Courier New"/>
+          <w:color w:val="61AFEF"/>
+          <w:sz w:val="20"/>
+          <w:szCs w:val="20"/>
+          <w:lang w:eastAsia="ru-RU"/>
+        </w:rPr>
+        <w:t>split</w:t>
+      </w:r>
+      <w:proofErr w:type="spellEnd"/>
       <w:r>
         <w:rPr>
           <w:rFonts w:ascii="Courier New" w:eastAsia="Times New Roman" w:hAnsi="Courier New" w:cs="Courier New"/>
@@ -2946,6 +3335,7 @@
         </w:rPr>
         <w:t>(</w:t>
       </w:r>
+      <w:proofErr w:type="gramEnd"/>
       <w:r>
         <w:rPr>
           <w:rFonts w:ascii="Courier New" w:eastAsia="Times New Roman" w:hAnsi="Courier New" w:cs="Courier New"/>
@@ -2996,7 +3386,29 @@
           <w:lang w:eastAsia="ru-RU"/>
         </w:rPr>
         <w:br/>
-        <w:t xml:space="preserve">$sizeMatrix = </w:t>
+        <w:t>$</w:t>
+      </w:r>
+      <w:proofErr w:type="spellStart"/>
+      <w:r>
+        <w:rPr>
+          <w:rFonts w:ascii="Courier New" w:eastAsia="Times New Roman" w:hAnsi="Courier New" w:cs="Courier New"/>
+          <w:color w:val="ABB2BF"/>
+          <w:sz w:val="20"/>
+          <w:szCs w:val="20"/>
+          <w:lang w:eastAsia="ru-RU"/>
+        </w:rPr>
+        <w:t>sizeMatrix</w:t>
+      </w:r>
+      <w:proofErr w:type="spellEnd"/>
+      <w:r>
+        <w:rPr>
+          <w:rFonts w:ascii="Courier New" w:eastAsia="Times New Roman" w:hAnsi="Courier New" w:cs="Courier New"/>
+          <w:color w:val="ABB2BF"/>
+          <w:sz w:val="20"/>
+          <w:szCs w:val="20"/>
+          <w:lang w:eastAsia="ru-RU"/>
+        </w:rPr>
+        <w:t xml:space="preserve"> = </w:t>
       </w:r>
       <w:r>
         <w:rPr>
@@ -3036,7 +3448,29 @@
           <w:szCs w:val="20"/>
           <w:lang w:eastAsia="ru-RU"/>
         </w:rPr>
-        <w:t>($matrix_adjacencyElements));</w:t>
+        <w:t>($</w:t>
+      </w:r>
+      <w:proofErr w:type="spellStart"/>
+      <w:r>
+        <w:rPr>
+          <w:rFonts w:ascii="Courier New" w:eastAsia="Times New Roman" w:hAnsi="Courier New" w:cs="Courier New"/>
+          <w:color w:val="ABB2BF"/>
+          <w:sz w:val="20"/>
+          <w:szCs w:val="20"/>
+          <w:lang w:eastAsia="ru-RU"/>
+        </w:rPr>
+        <w:t>matrix_adjacencyElements</w:t>
+      </w:r>
+      <w:proofErr w:type="spellEnd"/>
+      <w:r>
+        <w:rPr>
+          <w:rFonts w:ascii="Courier New" w:eastAsia="Times New Roman" w:hAnsi="Courier New" w:cs="Courier New"/>
+          <w:color w:val="ABB2BF"/>
+          <w:sz w:val="20"/>
+          <w:szCs w:val="20"/>
+          <w:lang w:eastAsia="ru-RU"/>
+        </w:rPr>
+        <w:t>));</w:t>
       </w:r>
     </w:p>
     <w:p>
@@ -3144,7 +3578,29 @@
           <w:szCs w:val="20"/>
           <w:lang w:eastAsia="ru-RU"/>
         </w:rPr>
-        <w:t xml:space="preserve">(($dest &gt;= </w:t>
+        <w:t>(($</w:t>
+      </w:r>
+      <w:proofErr w:type="spellStart"/>
+      <w:r>
+        <w:rPr>
+          <w:rFonts w:ascii="Courier New" w:eastAsia="Times New Roman" w:hAnsi="Courier New" w:cs="Courier New"/>
+          <w:color w:val="ABB2BF"/>
+          <w:sz w:val="20"/>
+          <w:szCs w:val="20"/>
+          <w:lang w:eastAsia="ru-RU"/>
+        </w:rPr>
+        <w:t>dest</w:t>
+      </w:r>
+      <w:proofErr w:type="spellEnd"/>
+      <w:r>
+        <w:rPr>
+          <w:rFonts w:ascii="Courier New" w:eastAsia="Times New Roman" w:hAnsi="Courier New" w:cs="Courier New"/>
+          <w:color w:val="ABB2BF"/>
+          <w:sz w:val="20"/>
+          <w:szCs w:val="20"/>
+          <w:lang w:eastAsia="ru-RU"/>
+        </w:rPr>
+        <w:t xml:space="preserve"> &gt;= </w:t>
       </w:r>
       <w:r>
         <w:rPr>
@@ -3164,7 +3620,51 @@
           <w:szCs w:val="20"/>
           <w:lang w:eastAsia="ru-RU"/>
         </w:rPr>
-        <w:t xml:space="preserve">&amp;&amp; $dest &lt; $sizeMatrix) &amp;&amp; ($source &gt;= </w:t>
+        <w:t>&amp;&amp; $</w:t>
+      </w:r>
+      <w:proofErr w:type="spellStart"/>
+      <w:r>
+        <w:rPr>
+          <w:rFonts w:ascii="Courier New" w:eastAsia="Times New Roman" w:hAnsi="Courier New" w:cs="Courier New"/>
+          <w:color w:val="ABB2BF"/>
+          <w:sz w:val="20"/>
+          <w:szCs w:val="20"/>
+          <w:lang w:eastAsia="ru-RU"/>
+        </w:rPr>
+        <w:t>dest</w:t>
+      </w:r>
+      <w:proofErr w:type="spellEnd"/>
+      <w:r>
+        <w:rPr>
+          <w:rFonts w:ascii="Courier New" w:eastAsia="Times New Roman" w:hAnsi="Courier New" w:cs="Courier New"/>
+          <w:color w:val="ABB2BF"/>
+          <w:sz w:val="20"/>
+          <w:szCs w:val="20"/>
+          <w:lang w:eastAsia="ru-RU"/>
+        </w:rPr>
+        <w:t xml:space="preserve"> &lt; $</w:t>
+      </w:r>
+      <w:proofErr w:type="spellStart"/>
+      <w:r>
+        <w:rPr>
+          <w:rFonts w:ascii="Courier New" w:eastAsia="Times New Roman" w:hAnsi="Courier New" w:cs="Courier New"/>
+          <w:color w:val="ABB2BF"/>
+          <w:sz w:val="20"/>
+          <w:szCs w:val="20"/>
+          <w:lang w:eastAsia="ru-RU"/>
+        </w:rPr>
+        <w:t>sizeMatrix</w:t>
+      </w:r>
+      <w:proofErr w:type="spellEnd"/>
+      <w:r>
+        <w:rPr>
+          <w:rFonts w:ascii="Courier New" w:eastAsia="Times New Roman" w:hAnsi="Courier New" w:cs="Courier New"/>
+          <w:color w:val="ABB2BF"/>
+          <w:sz w:val="20"/>
+          <w:szCs w:val="20"/>
+          <w:lang w:eastAsia="ru-RU"/>
+        </w:rPr>
+        <w:t xml:space="preserve">) &amp;&amp; ($source &gt;= </w:t>
       </w:r>
       <w:r>
         <w:rPr>
@@ -3184,18 +3684,62 @@
           <w:szCs w:val="20"/>
           <w:lang w:eastAsia="ru-RU"/>
         </w:rPr>
-        <w:t>&amp;&amp; $source &lt; $sizeMatrix) ) {</w:t>
-      </w:r>
-      <w:r>
-        <w:rPr>
-          <w:rFonts w:ascii="Courier New" w:eastAsia="Times New Roman" w:hAnsi="Courier New" w:cs="Courier New"/>
-          <w:color w:val="ABB2BF"/>
-          <w:sz w:val="20"/>
-          <w:szCs w:val="20"/>
-          <w:lang w:eastAsia="ru-RU"/>
-        </w:rPr>
-        <w:br/>
-        <w:t xml:space="preserve">    $isFormat = </w:t>
+        <w:t>&amp;&amp; $source &lt; $</w:t>
+      </w:r>
+      <w:proofErr w:type="spellStart"/>
+      <w:r>
+        <w:rPr>
+          <w:rFonts w:ascii="Courier New" w:eastAsia="Times New Roman" w:hAnsi="Courier New" w:cs="Courier New"/>
+          <w:color w:val="ABB2BF"/>
+          <w:sz w:val="20"/>
+          <w:szCs w:val="20"/>
+          <w:lang w:eastAsia="ru-RU"/>
+        </w:rPr>
+        <w:t>sizeMatrix</w:t>
+      </w:r>
+      <w:proofErr w:type="spellEnd"/>
+      <w:r>
+        <w:rPr>
+          <w:rFonts w:ascii="Courier New" w:eastAsia="Times New Roman" w:hAnsi="Courier New" w:cs="Courier New"/>
+          <w:color w:val="ABB2BF"/>
+          <w:sz w:val="20"/>
+          <w:szCs w:val="20"/>
+          <w:lang w:eastAsia="ru-RU"/>
+        </w:rPr>
+        <w:t>) ) {</w:t>
+      </w:r>
+      <w:r>
+        <w:rPr>
+          <w:rFonts w:ascii="Courier New" w:eastAsia="Times New Roman" w:hAnsi="Courier New" w:cs="Courier New"/>
+          <w:color w:val="ABB2BF"/>
+          <w:sz w:val="20"/>
+          <w:szCs w:val="20"/>
+          <w:lang w:eastAsia="ru-RU"/>
+        </w:rPr>
+        <w:br/>
+        <w:t xml:space="preserve">    $</w:t>
+      </w:r>
+      <w:proofErr w:type="spellStart"/>
+      <w:r>
+        <w:rPr>
+          <w:rFonts w:ascii="Courier New" w:eastAsia="Times New Roman" w:hAnsi="Courier New" w:cs="Courier New"/>
+          <w:color w:val="ABB2BF"/>
+          <w:sz w:val="20"/>
+          <w:szCs w:val="20"/>
+          <w:lang w:eastAsia="ru-RU"/>
+        </w:rPr>
+        <w:t>isFormat</w:t>
+      </w:r>
+      <w:proofErr w:type="spellEnd"/>
+      <w:r>
+        <w:rPr>
+          <w:rFonts w:ascii="Courier New" w:eastAsia="Times New Roman" w:hAnsi="Courier New" w:cs="Courier New"/>
+          <w:color w:val="ABB2BF"/>
+          <w:sz w:val="20"/>
+          <w:szCs w:val="20"/>
+          <w:lang w:eastAsia="ru-RU"/>
+        </w:rPr>
+        <w:t xml:space="preserve"> = </w:t>
       </w:r>
       <w:r>
         <w:rPr>
@@ -3266,7 +3810,51 @@
           <w:szCs w:val="20"/>
           <w:lang w:eastAsia="ru-RU"/>
         </w:rPr>
-        <w:t>; $x &lt; $sizeMatrix * $sizeMatrix; $x++) {</w:t>
+        <w:t>; $x &lt; $</w:t>
+      </w:r>
+      <w:proofErr w:type="spellStart"/>
+      <w:r>
+        <w:rPr>
+          <w:rFonts w:ascii="Courier New" w:eastAsia="Times New Roman" w:hAnsi="Courier New" w:cs="Courier New"/>
+          <w:color w:val="ABB2BF"/>
+          <w:sz w:val="20"/>
+          <w:szCs w:val="20"/>
+          <w:lang w:eastAsia="ru-RU"/>
+        </w:rPr>
+        <w:t>sizeMatrix</w:t>
+      </w:r>
+      <w:proofErr w:type="spellEnd"/>
+      <w:r>
+        <w:rPr>
+          <w:rFonts w:ascii="Courier New" w:eastAsia="Times New Roman" w:hAnsi="Courier New" w:cs="Courier New"/>
+          <w:color w:val="ABB2BF"/>
+          <w:sz w:val="20"/>
+          <w:szCs w:val="20"/>
+          <w:lang w:eastAsia="ru-RU"/>
+        </w:rPr>
+        <w:t xml:space="preserve"> * $</w:t>
+      </w:r>
+      <w:proofErr w:type="spellStart"/>
+      <w:r>
+        <w:rPr>
+          <w:rFonts w:ascii="Courier New" w:eastAsia="Times New Roman" w:hAnsi="Courier New" w:cs="Courier New"/>
+          <w:color w:val="ABB2BF"/>
+          <w:sz w:val="20"/>
+          <w:szCs w:val="20"/>
+          <w:lang w:eastAsia="ru-RU"/>
+        </w:rPr>
+        <w:t>sizeMatrix</w:t>
+      </w:r>
+      <w:proofErr w:type="spellEnd"/>
+      <w:r>
+        <w:rPr>
+          <w:rFonts w:ascii="Courier New" w:eastAsia="Times New Roman" w:hAnsi="Courier New" w:cs="Courier New"/>
+          <w:color w:val="ABB2BF"/>
+          <w:sz w:val="20"/>
+          <w:szCs w:val="20"/>
+          <w:lang w:eastAsia="ru-RU"/>
+        </w:rPr>
+        <w:t>; $x++) {</w:t>
       </w:r>
       <w:r>
         <w:rPr>
@@ -3297,7 +3885,29 @@
           <w:szCs w:val="20"/>
           <w:lang w:eastAsia="ru-RU"/>
         </w:rPr>
-        <w:t xml:space="preserve">($matrix_adjacencyElements[$x] != </w:t>
+        <w:t>($</w:t>
+      </w:r>
+      <w:proofErr w:type="spellStart"/>
+      <w:r>
+        <w:rPr>
+          <w:rFonts w:ascii="Courier New" w:eastAsia="Times New Roman" w:hAnsi="Courier New" w:cs="Courier New"/>
+          <w:color w:val="ABB2BF"/>
+          <w:sz w:val="20"/>
+          <w:szCs w:val="20"/>
+          <w:lang w:eastAsia="ru-RU"/>
+        </w:rPr>
+        <w:t>matrix_adjacencyElements</w:t>
+      </w:r>
+      <w:proofErr w:type="spellEnd"/>
+      <w:r>
+        <w:rPr>
+          <w:rFonts w:ascii="Courier New" w:eastAsia="Times New Roman" w:hAnsi="Courier New" w:cs="Courier New"/>
+          <w:color w:val="ABB2BF"/>
+          <w:sz w:val="20"/>
+          <w:szCs w:val="20"/>
+          <w:lang w:eastAsia="ru-RU"/>
+        </w:rPr>
+        <w:t xml:space="preserve">[$x] != </w:t>
       </w:r>
       <w:r>
         <w:rPr>
@@ -3319,6 +3929,7 @@
         </w:rPr>
         <w:t>&amp;&amp; !</w:t>
       </w:r>
+      <w:proofErr w:type="spellStart"/>
       <w:r>
         <w:rPr>
           <w:rFonts w:ascii="Courier New" w:eastAsia="Times New Roman" w:hAnsi="Courier New" w:cs="Courier New"/>
@@ -3329,16 +3940,40 @@
         </w:rPr>
         <w:t>ctype_digit</w:t>
       </w:r>
-      <w:r>
-        <w:rPr>
-          <w:rFonts w:ascii="Courier New" w:eastAsia="Times New Roman" w:hAnsi="Courier New" w:cs="Courier New"/>
-          <w:color w:val="ABB2BF"/>
-          <w:sz w:val="20"/>
-          <w:szCs w:val="20"/>
-          <w:lang w:eastAsia="ru-RU"/>
-        </w:rPr>
-        <w:t>($matrix_adjacencyElements[$x]) &amp;&amp; !</w:t>
-      </w:r>
+      <w:proofErr w:type="spellEnd"/>
+      <w:r>
+        <w:rPr>
+          <w:rFonts w:ascii="Courier New" w:eastAsia="Times New Roman" w:hAnsi="Courier New" w:cs="Courier New"/>
+          <w:color w:val="ABB2BF"/>
+          <w:sz w:val="20"/>
+          <w:szCs w:val="20"/>
+          <w:lang w:eastAsia="ru-RU"/>
+        </w:rPr>
+        <w:t>($</w:t>
+      </w:r>
+      <w:proofErr w:type="spellStart"/>
+      <w:r>
+        <w:rPr>
+          <w:rFonts w:ascii="Courier New" w:eastAsia="Times New Roman" w:hAnsi="Courier New" w:cs="Courier New"/>
+          <w:color w:val="ABB2BF"/>
+          <w:sz w:val="20"/>
+          <w:szCs w:val="20"/>
+          <w:lang w:eastAsia="ru-RU"/>
+        </w:rPr>
+        <w:t>matrix_adjacencyElements</w:t>
+      </w:r>
+      <w:proofErr w:type="spellEnd"/>
+      <w:r>
+        <w:rPr>
+          <w:rFonts w:ascii="Courier New" w:eastAsia="Times New Roman" w:hAnsi="Courier New" w:cs="Courier New"/>
+          <w:color w:val="ABB2BF"/>
+          <w:sz w:val="20"/>
+          <w:szCs w:val="20"/>
+          <w:lang w:eastAsia="ru-RU"/>
+        </w:rPr>
+        <w:t>[$x]) &amp;&amp; !</w:t>
+      </w:r>
+      <w:proofErr w:type="spellStart"/>
       <w:r>
         <w:rPr>
           <w:rFonts w:ascii="Courier New" w:eastAsia="Times New Roman" w:hAnsi="Courier New" w:cs="Courier New"/>
@@ -3349,36 +3984,81 @@
         </w:rPr>
         <w:t>is_int</w:t>
       </w:r>
-      <w:r>
-        <w:rPr>
-          <w:rFonts w:ascii="Courier New" w:eastAsia="Times New Roman" w:hAnsi="Courier New" w:cs="Courier New"/>
-          <w:color w:val="ABB2BF"/>
-          <w:sz w:val="20"/>
-          <w:szCs w:val="20"/>
-          <w:lang w:eastAsia="ru-RU"/>
-        </w:rPr>
-        <w:t>($matrix_adjacencyElements[$x])) {</w:t>
-      </w:r>
-      <w:r>
-        <w:rPr>
-          <w:rFonts w:ascii="Courier New" w:eastAsia="Times New Roman" w:hAnsi="Courier New" w:cs="Courier New"/>
-          <w:color w:val="ABB2BF"/>
-          <w:sz w:val="20"/>
-          <w:szCs w:val="20"/>
-          <w:lang w:eastAsia="ru-RU"/>
-        </w:rPr>
-        <w:br/>
-      </w:r>
-      <w:r>
-        <w:rPr>
-          <w:rFonts w:ascii="Courier New" w:eastAsia="Times New Roman" w:hAnsi="Courier New" w:cs="Courier New"/>
-          <w:color w:val="ABB2BF"/>
-          <w:sz w:val="20"/>
-          <w:szCs w:val="20"/>
-          <w:lang w:eastAsia="ru-RU"/>
-        </w:rPr>
-        <w:br/>
-        <w:t xml:space="preserve">            $isFormat = </w:t>
+      <w:proofErr w:type="spellEnd"/>
+      <w:r>
+        <w:rPr>
+          <w:rFonts w:ascii="Courier New" w:eastAsia="Times New Roman" w:hAnsi="Courier New" w:cs="Courier New"/>
+          <w:color w:val="ABB2BF"/>
+          <w:sz w:val="20"/>
+          <w:szCs w:val="20"/>
+          <w:lang w:eastAsia="ru-RU"/>
+        </w:rPr>
+        <w:t>($</w:t>
+      </w:r>
+      <w:proofErr w:type="spellStart"/>
+      <w:r>
+        <w:rPr>
+          <w:rFonts w:ascii="Courier New" w:eastAsia="Times New Roman" w:hAnsi="Courier New" w:cs="Courier New"/>
+          <w:color w:val="ABB2BF"/>
+          <w:sz w:val="20"/>
+          <w:szCs w:val="20"/>
+          <w:lang w:eastAsia="ru-RU"/>
+        </w:rPr>
+        <w:t>matrix_adjacencyElements</w:t>
+      </w:r>
+      <w:proofErr w:type="spellEnd"/>
+      <w:r>
+        <w:rPr>
+          <w:rFonts w:ascii="Courier New" w:eastAsia="Times New Roman" w:hAnsi="Courier New" w:cs="Courier New"/>
+          <w:color w:val="ABB2BF"/>
+          <w:sz w:val="20"/>
+          <w:szCs w:val="20"/>
+          <w:lang w:eastAsia="ru-RU"/>
+        </w:rPr>
+        <w:t>[$x])) {</w:t>
+      </w:r>
+      <w:r>
+        <w:rPr>
+          <w:rFonts w:ascii="Courier New" w:eastAsia="Times New Roman" w:hAnsi="Courier New" w:cs="Courier New"/>
+          <w:color w:val="ABB2BF"/>
+          <w:sz w:val="20"/>
+          <w:szCs w:val="20"/>
+          <w:lang w:eastAsia="ru-RU"/>
+        </w:rPr>
+        <w:br/>
+      </w:r>
+      <w:r>
+        <w:rPr>
+          <w:rFonts w:ascii="Courier New" w:eastAsia="Times New Roman" w:hAnsi="Courier New" w:cs="Courier New"/>
+          <w:color w:val="ABB2BF"/>
+          <w:sz w:val="20"/>
+          <w:szCs w:val="20"/>
+          <w:lang w:eastAsia="ru-RU"/>
+        </w:rPr>
+        <w:br/>
+        <w:t xml:space="preserve">            $</w:t>
+      </w:r>
+      <w:proofErr w:type="spellStart"/>
+      <w:r>
+        <w:rPr>
+          <w:rFonts w:ascii="Courier New" w:eastAsia="Times New Roman" w:hAnsi="Courier New" w:cs="Courier New"/>
+          <w:color w:val="ABB2BF"/>
+          <w:sz w:val="20"/>
+          <w:szCs w:val="20"/>
+          <w:lang w:eastAsia="ru-RU"/>
+        </w:rPr>
+        <w:t>isFormat</w:t>
+      </w:r>
+      <w:proofErr w:type="spellEnd"/>
+      <w:r>
+        <w:rPr>
+          <w:rFonts w:ascii="Courier New" w:eastAsia="Times New Roman" w:hAnsi="Courier New" w:cs="Courier New"/>
+          <w:color w:val="ABB2BF"/>
+          <w:sz w:val="20"/>
+          <w:szCs w:val="20"/>
+          <w:lang w:eastAsia="ru-RU"/>
+        </w:rPr>
+        <w:t xml:space="preserve"> = </w:t>
       </w:r>
       <w:r>
         <w:rPr>
@@ -3492,7 +4172,29 @@
           <w:szCs w:val="20"/>
           <w:lang w:eastAsia="ru-RU"/>
         </w:rPr>
-        <w:t>($isFormat) {</w:t>
+        <w:t>($</w:t>
+      </w:r>
+      <w:proofErr w:type="spellStart"/>
+      <w:r>
+        <w:rPr>
+          <w:rFonts w:ascii="Courier New" w:eastAsia="Times New Roman" w:hAnsi="Courier New" w:cs="Courier New"/>
+          <w:color w:val="ABB2BF"/>
+          <w:sz w:val="20"/>
+          <w:szCs w:val="20"/>
+          <w:lang w:eastAsia="ru-RU"/>
+        </w:rPr>
+        <w:t>isFormat</w:t>
+      </w:r>
+      <w:proofErr w:type="spellEnd"/>
+      <w:r>
+        <w:rPr>
+          <w:rFonts w:ascii="Courier New" w:eastAsia="Times New Roman" w:hAnsi="Courier New" w:cs="Courier New"/>
+          <w:color w:val="ABB2BF"/>
+          <w:sz w:val="20"/>
+          <w:szCs w:val="20"/>
+          <w:lang w:eastAsia="ru-RU"/>
+        </w:rPr>
+        <w:t>) {</w:t>
       </w:r>
       <w:r>
         <w:rPr>
@@ -3523,7 +4225,29 @@
           <w:szCs w:val="20"/>
           <w:lang w:eastAsia="ru-RU"/>
         </w:rPr>
-        <w:t>($sizeMatrix - (</w:t>
+        <w:t>($</w:t>
+      </w:r>
+      <w:proofErr w:type="spellStart"/>
+      <w:r>
+        <w:rPr>
+          <w:rFonts w:ascii="Courier New" w:eastAsia="Times New Roman" w:hAnsi="Courier New" w:cs="Courier New"/>
+          <w:color w:val="ABB2BF"/>
+          <w:sz w:val="20"/>
+          <w:szCs w:val="20"/>
+          <w:lang w:eastAsia="ru-RU"/>
+        </w:rPr>
+        <w:t>sizeMatrix</w:t>
+      </w:r>
+      <w:proofErr w:type="spellEnd"/>
+      <w:r>
+        <w:rPr>
+          <w:rFonts w:ascii="Courier New" w:eastAsia="Times New Roman" w:hAnsi="Courier New" w:cs="Courier New"/>
+          <w:color w:val="ABB2BF"/>
+          <w:sz w:val="20"/>
+          <w:szCs w:val="20"/>
+          <w:lang w:eastAsia="ru-RU"/>
+        </w:rPr>
+        <w:t xml:space="preserve"> - (</w:t>
       </w:r>
       <w:r>
         <w:rPr>
@@ -3543,7 +4267,29 @@
           <w:szCs w:val="20"/>
           <w:lang w:eastAsia="ru-RU"/>
         </w:rPr>
-        <w:t xml:space="preserve">)$sizeMatrix == </w:t>
+        <w:t>)$</w:t>
+      </w:r>
+      <w:proofErr w:type="spellStart"/>
+      <w:r>
+        <w:rPr>
+          <w:rFonts w:ascii="Courier New" w:eastAsia="Times New Roman" w:hAnsi="Courier New" w:cs="Courier New"/>
+          <w:color w:val="ABB2BF"/>
+          <w:sz w:val="20"/>
+          <w:szCs w:val="20"/>
+          <w:lang w:eastAsia="ru-RU"/>
+        </w:rPr>
+        <w:t>sizeMatrix</w:t>
+      </w:r>
+      <w:proofErr w:type="spellEnd"/>
+      <w:r>
+        <w:rPr>
+          <w:rFonts w:ascii="Courier New" w:eastAsia="Times New Roman" w:hAnsi="Courier New" w:cs="Courier New"/>
+          <w:color w:val="ABB2BF"/>
+          <w:sz w:val="20"/>
+          <w:szCs w:val="20"/>
+          <w:lang w:eastAsia="ru-RU"/>
+        </w:rPr>
+        <w:t xml:space="preserve"> == </w:t>
       </w:r>
       <w:r>
         <w:rPr>
@@ -3574,7 +4320,29 @@
           <w:lang w:eastAsia="ru-RU"/>
         </w:rPr>
         <w:br/>
-        <w:t xml:space="preserve">            $matrix_adjacency = </w:t>
+        <w:t xml:space="preserve">            $</w:t>
+      </w:r>
+      <w:proofErr w:type="spellStart"/>
+      <w:r>
+        <w:rPr>
+          <w:rFonts w:ascii="Courier New" w:eastAsia="Times New Roman" w:hAnsi="Courier New" w:cs="Courier New"/>
+          <w:color w:val="ABB2BF"/>
+          <w:sz w:val="20"/>
+          <w:szCs w:val="20"/>
+          <w:lang w:eastAsia="ru-RU"/>
+        </w:rPr>
+        <w:t>matrix_adjacency</w:t>
+      </w:r>
+      <w:proofErr w:type="spellEnd"/>
+      <w:r>
+        <w:rPr>
+          <w:rFonts w:ascii="Courier New" w:eastAsia="Times New Roman" w:hAnsi="Courier New" w:cs="Courier New"/>
+          <w:color w:val="ABB2BF"/>
+          <w:sz w:val="20"/>
+          <w:szCs w:val="20"/>
+          <w:lang w:eastAsia="ru-RU"/>
+        </w:rPr>
+        <w:t xml:space="preserve"> = </w:t>
       </w:r>
       <w:r>
         <w:rPr>
@@ -3594,7 +4362,29 @@
           <w:szCs w:val="20"/>
           <w:lang w:eastAsia="ru-RU"/>
         </w:rPr>
-        <w:t>($sizeMatrix);</w:t>
+        <w:t>($</w:t>
+      </w:r>
+      <w:proofErr w:type="spellStart"/>
+      <w:r>
+        <w:rPr>
+          <w:rFonts w:ascii="Courier New" w:eastAsia="Times New Roman" w:hAnsi="Courier New" w:cs="Courier New"/>
+          <w:color w:val="ABB2BF"/>
+          <w:sz w:val="20"/>
+          <w:szCs w:val="20"/>
+          <w:lang w:eastAsia="ru-RU"/>
+        </w:rPr>
+        <w:t>sizeMatrix</w:t>
+      </w:r>
+      <w:proofErr w:type="spellEnd"/>
+      <w:r>
+        <w:rPr>
+          <w:rFonts w:ascii="Courier New" w:eastAsia="Times New Roman" w:hAnsi="Courier New" w:cs="Courier New"/>
+          <w:color w:val="ABB2BF"/>
+          <w:sz w:val="20"/>
+          <w:szCs w:val="20"/>
+          <w:lang w:eastAsia="ru-RU"/>
+        </w:rPr>
+        <w:t>);</w:t>
       </w:r>
       <w:r>
         <w:rPr>
@@ -3645,18 +4435,62 @@
           <w:szCs w:val="20"/>
           <w:lang w:eastAsia="ru-RU"/>
         </w:rPr>
-        <w:t>; $x &lt; $sizeMatrix; $x++) {</w:t>
-      </w:r>
-      <w:r>
-        <w:rPr>
-          <w:rFonts w:ascii="Courier New" w:eastAsia="Times New Roman" w:hAnsi="Courier New" w:cs="Courier New"/>
-          <w:color w:val="ABB2BF"/>
-          <w:sz w:val="20"/>
-          <w:szCs w:val="20"/>
-          <w:lang w:eastAsia="ru-RU"/>
-        </w:rPr>
-        <w:br/>
-        <w:t xml:space="preserve">                $matrix_adjacency[$x] = </w:t>
+        <w:t>; $x &lt; $</w:t>
+      </w:r>
+      <w:proofErr w:type="spellStart"/>
+      <w:r>
+        <w:rPr>
+          <w:rFonts w:ascii="Courier New" w:eastAsia="Times New Roman" w:hAnsi="Courier New" w:cs="Courier New"/>
+          <w:color w:val="ABB2BF"/>
+          <w:sz w:val="20"/>
+          <w:szCs w:val="20"/>
+          <w:lang w:eastAsia="ru-RU"/>
+        </w:rPr>
+        <w:t>sizeMatrix</w:t>
+      </w:r>
+      <w:proofErr w:type="spellEnd"/>
+      <w:r>
+        <w:rPr>
+          <w:rFonts w:ascii="Courier New" w:eastAsia="Times New Roman" w:hAnsi="Courier New" w:cs="Courier New"/>
+          <w:color w:val="ABB2BF"/>
+          <w:sz w:val="20"/>
+          <w:szCs w:val="20"/>
+          <w:lang w:eastAsia="ru-RU"/>
+        </w:rPr>
+        <w:t>; $x++) {</w:t>
+      </w:r>
+      <w:r>
+        <w:rPr>
+          <w:rFonts w:ascii="Courier New" w:eastAsia="Times New Roman" w:hAnsi="Courier New" w:cs="Courier New"/>
+          <w:color w:val="ABB2BF"/>
+          <w:sz w:val="20"/>
+          <w:szCs w:val="20"/>
+          <w:lang w:eastAsia="ru-RU"/>
+        </w:rPr>
+        <w:br/>
+        <w:t xml:space="preserve">                $</w:t>
+      </w:r>
+      <w:proofErr w:type="spellStart"/>
+      <w:r>
+        <w:rPr>
+          <w:rFonts w:ascii="Courier New" w:eastAsia="Times New Roman" w:hAnsi="Courier New" w:cs="Courier New"/>
+          <w:color w:val="ABB2BF"/>
+          <w:sz w:val="20"/>
+          <w:szCs w:val="20"/>
+          <w:lang w:eastAsia="ru-RU"/>
+        </w:rPr>
+        <w:t>matrix_adjacency</w:t>
+      </w:r>
+      <w:proofErr w:type="spellEnd"/>
+      <w:r>
+        <w:rPr>
+          <w:rFonts w:ascii="Courier New" w:eastAsia="Times New Roman" w:hAnsi="Courier New" w:cs="Courier New"/>
+          <w:color w:val="ABB2BF"/>
+          <w:sz w:val="20"/>
+          <w:szCs w:val="20"/>
+          <w:lang w:eastAsia="ru-RU"/>
+        </w:rPr>
+        <w:t xml:space="preserve">[$x] = </w:t>
       </w:r>
       <w:r>
         <w:rPr>
@@ -3676,7 +4510,29 @@
           <w:szCs w:val="20"/>
           <w:lang w:eastAsia="ru-RU"/>
         </w:rPr>
-        <w:t>($sizeMatrix);</w:t>
+        <w:t>($</w:t>
+      </w:r>
+      <w:proofErr w:type="spellStart"/>
+      <w:r>
+        <w:rPr>
+          <w:rFonts w:ascii="Courier New" w:eastAsia="Times New Roman" w:hAnsi="Courier New" w:cs="Courier New"/>
+          <w:color w:val="ABB2BF"/>
+          <w:sz w:val="20"/>
+          <w:szCs w:val="20"/>
+          <w:lang w:eastAsia="ru-RU"/>
+        </w:rPr>
+        <w:t>sizeMatrix</w:t>
+      </w:r>
+      <w:proofErr w:type="spellEnd"/>
+      <w:r>
+        <w:rPr>
+          <w:rFonts w:ascii="Courier New" w:eastAsia="Times New Roman" w:hAnsi="Courier New" w:cs="Courier New"/>
+          <w:color w:val="ABB2BF"/>
+          <w:sz w:val="20"/>
+          <w:szCs w:val="20"/>
+          <w:lang w:eastAsia="ru-RU"/>
+        </w:rPr>
+        <w:t>);</w:t>
       </w:r>
       <w:r>
         <w:rPr>
@@ -3727,18 +4583,106 @@
           <w:szCs w:val="20"/>
           <w:lang w:eastAsia="ru-RU"/>
         </w:rPr>
-        <w:t>; $y &lt; $sizeMatrix; $y++)</w:t>
-      </w:r>
-      <w:r>
-        <w:rPr>
-          <w:rFonts w:ascii="Courier New" w:eastAsia="Times New Roman" w:hAnsi="Courier New" w:cs="Courier New"/>
-          <w:color w:val="ABB2BF"/>
-          <w:sz w:val="20"/>
-          <w:szCs w:val="20"/>
-          <w:lang w:eastAsia="ru-RU"/>
-        </w:rPr>
-        <w:br/>
-        <w:t xml:space="preserve">                    $matrix_adjacency[$x][$y] = $matrix_adjacencyElements[$x + $y * $sizeMatrix];</w:t>
+        <w:t>; $y &lt; $</w:t>
+      </w:r>
+      <w:proofErr w:type="spellStart"/>
+      <w:r>
+        <w:rPr>
+          <w:rFonts w:ascii="Courier New" w:eastAsia="Times New Roman" w:hAnsi="Courier New" w:cs="Courier New"/>
+          <w:color w:val="ABB2BF"/>
+          <w:sz w:val="20"/>
+          <w:szCs w:val="20"/>
+          <w:lang w:eastAsia="ru-RU"/>
+        </w:rPr>
+        <w:t>sizeMatrix</w:t>
+      </w:r>
+      <w:proofErr w:type="spellEnd"/>
+      <w:r>
+        <w:rPr>
+          <w:rFonts w:ascii="Courier New" w:eastAsia="Times New Roman" w:hAnsi="Courier New" w:cs="Courier New"/>
+          <w:color w:val="ABB2BF"/>
+          <w:sz w:val="20"/>
+          <w:szCs w:val="20"/>
+          <w:lang w:eastAsia="ru-RU"/>
+        </w:rPr>
+        <w:t>; $y++)</w:t>
+      </w:r>
+      <w:r>
+        <w:rPr>
+          <w:rFonts w:ascii="Courier New" w:eastAsia="Times New Roman" w:hAnsi="Courier New" w:cs="Courier New"/>
+          <w:color w:val="ABB2BF"/>
+          <w:sz w:val="20"/>
+          <w:szCs w:val="20"/>
+          <w:lang w:eastAsia="ru-RU"/>
+        </w:rPr>
+        <w:br/>
+        <w:t xml:space="preserve">                    $</w:t>
+      </w:r>
+      <w:proofErr w:type="spellStart"/>
+      <w:r>
+        <w:rPr>
+          <w:rFonts w:ascii="Courier New" w:eastAsia="Times New Roman" w:hAnsi="Courier New" w:cs="Courier New"/>
+          <w:color w:val="ABB2BF"/>
+          <w:sz w:val="20"/>
+          <w:szCs w:val="20"/>
+          <w:lang w:eastAsia="ru-RU"/>
+        </w:rPr>
+        <w:t>matrix_adjacency</w:t>
+      </w:r>
+      <w:proofErr w:type="spellEnd"/>
+      <w:r>
+        <w:rPr>
+          <w:rFonts w:ascii="Courier New" w:eastAsia="Times New Roman" w:hAnsi="Courier New" w:cs="Courier New"/>
+          <w:color w:val="ABB2BF"/>
+          <w:sz w:val="20"/>
+          <w:szCs w:val="20"/>
+          <w:lang w:eastAsia="ru-RU"/>
+        </w:rPr>
+        <w:t>[$x][$y] = $</w:t>
+      </w:r>
+      <w:proofErr w:type="spellStart"/>
+      <w:r>
+        <w:rPr>
+          <w:rFonts w:ascii="Courier New" w:eastAsia="Times New Roman" w:hAnsi="Courier New" w:cs="Courier New"/>
+          <w:color w:val="ABB2BF"/>
+          <w:sz w:val="20"/>
+          <w:szCs w:val="20"/>
+          <w:lang w:eastAsia="ru-RU"/>
+        </w:rPr>
+        <w:t>matrix_adjacencyElements</w:t>
+      </w:r>
+      <w:proofErr w:type="spellEnd"/>
+      <w:r>
+        <w:rPr>
+          <w:rFonts w:ascii="Courier New" w:eastAsia="Times New Roman" w:hAnsi="Courier New" w:cs="Courier New"/>
+          <w:color w:val="ABB2BF"/>
+          <w:sz w:val="20"/>
+          <w:szCs w:val="20"/>
+          <w:lang w:eastAsia="ru-RU"/>
+        </w:rPr>
+        <w:t>[$x + $y * $</w:t>
+      </w:r>
+      <w:proofErr w:type="spellStart"/>
+      <w:r>
+        <w:rPr>
+          <w:rFonts w:ascii="Courier New" w:eastAsia="Times New Roman" w:hAnsi="Courier New" w:cs="Courier New"/>
+          <w:color w:val="ABB2BF"/>
+          <w:sz w:val="20"/>
+          <w:szCs w:val="20"/>
+          <w:lang w:eastAsia="ru-RU"/>
+        </w:rPr>
+        <w:t>sizeMatrix</w:t>
+      </w:r>
+      <w:proofErr w:type="spellEnd"/>
+      <w:r>
+        <w:rPr>
+          <w:rFonts w:ascii="Courier New" w:eastAsia="Times New Roman" w:hAnsi="Courier New" w:cs="Courier New"/>
+          <w:color w:val="ABB2BF"/>
+          <w:sz w:val="20"/>
+          <w:szCs w:val="20"/>
+          <w:lang w:eastAsia="ru-RU"/>
+        </w:rPr>
+        <w:t>];</w:t>
       </w:r>
       <w:r>
         <w:rPr>
@@ -3773,6 +4717,7 @@
         <w:br/>
         <w:t xml:space="preserve">            $short = </w:t>
       </w:r>
+      <w:proofErr w:type="spellStart"/>
       <w:r>
         <w:rPr>
           <w:rFonts w:ascii="Courier New" w:eastAsia="Times New Roman" w:hAnsi="Courier New" w:cs="Courier New"/>
@@ -3783,26 +4728,93 @@
         </w:rPr>
         <w:t>findShort</w:t>
       </w:r>
-      <w:r>
-        <w:rPr>
-          <w:rFonts w:ascii="Courier New" w:eastAsia="Times New Roman" w:hAnsi="Courier New" w:cs="Courier New"/>
-          <w:color w:val="ABB2BF"/>
-          <w:sz w:val="20"/>
-          <w:szCs w:val="20"/>
-          <w:lang w:eastAsia="ru-RU"/>
-        </w:rPr>
-        <w:t>($matrix_adjacency, $source, $dest);</w:t>
-      </w:r>
-      <w:r>
-        <w:rPr>
-          <w:rFonts w:ascii="Courier New" w:eastAsia="Times New Roman" w:hAnsi="Courier New" w:cs="Courier New"/>
-          <w:color w:val="ABB2BF"/>
-          <w:sz w:val="20"/>
-          <w:szCs w:val="20"/>
-          <w:lang w:eastAsia="ru-RU"/>
-        </w:rPr>
-        <w:br/>
-        <w:t xml:space="preserve">            $countBreak = </w:t>
+      <w:proofErr w:type="spellEnd"/>
+      <w:r>
+        <w:rPr>
+          <w:rFonts w:ascii="Courier New" w:eastAsia="Times New Roman" w:hAnsi="Courier New" w:cs="Courier New"/>
+          <w:color w:val="ABB2BF"/>
+          <w:sz w:val="20"/>
+          <w:szCs w:val="20"/>
+          <w:lang w:eastAsia="ru-RU"/>
+        </w:rPr>
+        <w:t>($</w:t>
+      </w:r>
+      <w:proofErr w:type="spellStart"/>
+      <w:r>
+        <w:rPr>
+          <w:rFonts w:ascii="Courier New" w:eastAsia="Times New Roman" w:hAnsi="Courier New" w:cs="Courier New"/>
+          <w:color w:val="ABB2BF"/>
+          <w:sz w:val="20"/>
+          <w:szCs w:val="20"/>
+          <w:lang w:eastAsia="ru-RU"/>
+        </w:rPr>
+        <w:t>matrix_adjacency</w:t>
+      </w:r>
+      <w:proofErr w:type="spellEnd"/>
+      <w:r>
+        <w:rPr>
+          <w:rFonts w:ascii="Courier New" w:eastAsia="Times New Roman" w:hAnsi="Courier New" w:cs="Courier New"/>
+          <w:color w:val="ABB2BF"/>
+          <w:sz w:val="20"/>
+          <w:szCs w:val="20"/>
+          <w:lang w:eastAsia="ru-RU"/>
+        </w:rPr>
+        <w:t>, $source, $</w:t>
+      </w:r>
+      <w:proofErr w:type="spellStart"/>
+      <w:r>
+        <w:rPr>
+          <w:rFonts w:ascii="Courier New" w:eastAsia="Times New Roman" w:hAnsi="Courier New" w:cs="Courier New"/>
+          <w:color w:val="ABB2BF"/>
+          <w:sz w:val="20"/>
+          <w:szCs w:val="20"/>
+          <w:lang w:eastAsia="ru-RU"/>
+        </w:rPr>
+        <w:t>dest</w:t>
+      </w:r>
+      <w:proofErr w:type="spellEnd"/>
+      <w:r>
+        <w:rPr>
+          <w:rFonts w:ascii="Courier New" w:eastAsia="Times New Roman" w:hAnsi="Courier New" w:cs="Courier New"/>
+          <w:color w:val="ABB2BF"/>
+          <w:sz w:val="20"/>
+          <w:szCs w:val="20"/>
+          <w:lang w:eastAsia="ru-RU"/>
+        </w:rPr>
+        <w:t>);</w:t>
+      </w:r>
+      <w:r>
+        <w:rPr>
+          <w:rFonts w:ascii="Courier New" w:eastAsia="Times New Roman" w:hAnsi="Courier New" w:cs="Courier New"/>
+          <w:color w:val="ABB2BF"/>
+          <w:sz w:val="20"/>
+          <w:szCs w:val="20"/>
+          <w:lang w:eastAsia="ru-RU"/>
+        </w:rPr>
+        <w:br/>
+        <w:t xml:space="preserve">            $</w:t>
+      </w:r>
+      <w:proofErr w:type="spellStart"/>
+      <w:r>
+        <w:rPr>
+          <w:rFonts w:ascii="Courier New" w:eastAsia="Times New Roman" w:hAnsi="Courier New" w:cs="Courier New"/>
+          <w:color w:val="ABB2BF"/>
+          <w:sz w:val="20"/>
+          <w:szCs w:val="20"/>
+          <w:lang w:eastAsia="ru-RU"/>
+        </w:rPr>
+        <w:t>countBreak</w:t>
+      </w:r>
+      <w:proofErr w:type="spellEnd"/>
+      <w:r>
+        <w:rPr>
+          <w:rFonts w:ascii="Courier New" w:eastAsia="Times New Roman" w:hAnsi="Courier New" w:cs="Courier New"/>
+          <w:color w:val="ABB2BF"/>
+          <w:sz w:val="20"/>
+          <w:szCs w:val="20"/>
+          <w:lang w:eastAsia="ru-RU"/>
+        </w:rPr>
+        <w:t xml:space="preserve"> = </w:t>
       </w:r>
       <w:r>
         <w:rPr>
@@ -3873,7 +4885,29 @@
           <w:szCs w:val="20"/>
           <w:lang w:eastAsia="ru-RU"/>
         </w:rPr>
-        <w:t>; $x &lt; $sizeMatrix; $x++)</w:t>
+        <w:t>; $x &lt; $</w:t>
+      </w:r>
+      <w:proofErr w:type="spellStart"/>
+      <w:r>
+        <w:rPr>
+          <w:rFonts w:ascii="Courier New" w:eastAsia="Times New Roman" w:hAnsi="Courier New" w:cs="Courier New"/>
+          <w:color w:val="ABB2BF"/>
+          <w:sz w:val="20"/>
+          <w:szCs w:val="20"/>
+          <w:lang w:eastAsia="ru-RU"/>
+        </w:rPr>
+        <w:t>sizeMatrix</w:t>
+      </w:r>
+      <w:proofErr w:type="spellEnd"/>
+      <w:r>
+        <w:rPr>
+          <w:rFonts w:ascii="Courier New" w:eastAsia="Times New Roman" w:hAnsi="Courier New" w:cs="Courier New"/>
+          <w:color w:val="ABB2BF"/>
+          <w:sz w:val="20"/>
+          <w:szCs w:val="20"/>
+          <w:lang w:eastAsia="ru-RU"/>
+        </w:rPr>
+        <w:t>; $x++)</w:t>
       </w:r>
       <w:r>
         <w:rPr>
@@ -3935,7 +4969,29 @@
           <w:lang w:eastAsia="ru-RU"/>
         </w:rPr>
         <w:br/>
-        <w:t xml:space="preserve">                    $countBreak++;</w:t>
+        <w:t xml:space="preserve">                    $</w:t>
+      </w:r>
+      <w:proofErr w:type="spellStart"/>
+      <w:r>
+        <w:rPr>
+          <w:rFonts w:ascii="Courier New" w:eastAsia="Times New Roman" w:hAnsi="Courier New" w:cs="Courier New"/>
+          <w:color w:val="ABB2BF"/>
+          <w:sz w:val="20"/>
+          <w:szCs w:val="20"/>
+          <w:lang w:eastAsia="ru-RU"/>
+        </w:rPr>
+        <w:t>countBreak</w:t>
+      </w:r>
+      <w:proofErr w:type="spellEnd"/>
+      <w:r>
+        <w:rPr>
+          <w:rFonts w:ascii="Courier New" w:eastAsia="Times New Roman" w:hAnsi="Courier New" w:cs="Courier New"/>
+          <w:color w:val="ABB2BF"/>
+          <w:sz w:val="20"/>
+          <w:szCs w:val="20"/>
+          <w:lang w:eastAsia="ru-RU"/>
+        </w:rPr>
+        <w:t>++;</w:t>
       </w:r>
       <w:r>
         <w:rPr>
@@ -3976,7 +5032,29 @@
           <w:szCs w:val="20"/>
           <w:lang w:eastAsia="ru-RU"/>
         </w:rPr>
-        <w:t xml:space="preserve">($countBreak &gt; </w:t>
+        <w:t>($</w:t>
+      </w:r>
+      <w:proofErr w:type="spellStart"/>
+      <w:r>
+        <w:rPr>
+          <w:rFonts w:ascii="Courier New" w:eastAsia="Times New Roman" w:hAnsi="Courier New" w:cs="Courier New"/>
+          <w:color w:val="ABB2BF"/>
+          <w:sz w:val="20"/>
+          <w:szCs w:val="20"/>
+          <w:lang w:eastAsia="ru-RU"/>
+        </w:rPr>
+        <w:t>countBreak</w:t>
+      </w:r>
+      <w:proofErr w:type="spellEnd"/>
+      <w:r>
+        <w:rPr>
+          <w:rFonts w:ascii="Courier New" w:eastAsia="Times New Roman" w:hAnsi="Courier New" w:cs="Courier New"/>
+          <w:color w:val="ABB2BF"/>
+          <w:sz w:val="20"/>
+          <w:szCs w:val="20"/>
+          <w:lang w:eastAsia="ru-RU"/>
+        </w:rPr>
+        <w:t xml:space="preserve"> &gt; </w:t>
       </w:r>
       <w:r>
         <w:rPr>
@@ -4037,7 +5115,29 @@
           <w:szCs w:val="20"/>
           <w:lang w:eastAsia="ru-RU"/>
         </w:rPr>
-        <w:t>. $short[$dest];</w:t>
+        <w:t>. $short[$</w:t>
+      </w:r>
+      <w:proofErr w:type="spellStart"/>
+      <w:r>
+        <w:rPr>
+          <w:rFonts w:ascii="Courier New" w:eastAsia="Times New Roman" w:hAnsi="Courier New" w:cs="Courier New"/>
+          <w:color w:val="ABB2BF"/>
+          <w:sz w:val="20"/>
+          <w:szCs w:val="20"/>
+          <w:lang w:eastAsia="ru-RU"/>
+        </w:rPr>
+        <w:t>dest</w:t>
+      </w:r>
+      <w:proofErr w:type="spellEnd"/>
+      <w:r>
+        <w:rPr>
+          <w:rFonts w:ascii="Courier New" w:eastAsia="Times New Roman" w:hAnsi="Courier New" w:cs="Courier New"/>
+          <w:color w:val="ABB2BF"/>
+          <w:sz w:val="20"/>
+          <w:szCs w:val="20"/>
+          <w:lang w:eastAsia="ru-RU"/>
+        </w:rPr>
+        <w:t>];</w:t>
       </w:r>
       <w:r>
         <w:rPr>
@@ -4079,14 +5179,38 @@
           <w:shd w:val="clear" w:color="auto" w:fill="2D3139"/>
           <w:lang w:eastAsia="ru-RU"/>
         </w:rPr>
-        <w:t xml:space="preserve">&lt;br&gt; Path: </w:t>
-      </w:r>
+        <w:t>&lt;</w:t>
+      </w:r>
+      <w:proofErr w:type="spellStart"/>
       <w:r>
         <w:rPr>
           <w:rFonts w:ascii="Courier New" w:eastAsia="Times New Roman" w:hAnsi="Courier New" w:cs="Courier New"/>
           <w:color w:val="98C379"/>
           <w:sz w:val="20"/>
           <w:szCs w:val="20"/>
+          <w:shd w:val="clear" w:color="auto" w:fill="2D3139"/>
+          <w:lang w:eastAsia="ru-RU"/>
+        </w:rPr>
+        <w:t>br</w:t>
+      </w:r>
+      <w:proofErr w:type="spellEnd"/>
+      <w:r>
+        <w:rPr>
+          <w:rFonts w:ascii="Courier New" w:eastAsia="Times New Roman" w:hAnsi="Courier New" w:cs="Courier New"/>
+          <w:color w:val="98C379"/>
+          <w:sz w:val="20"/>
+          <w:szCs w:val="20"/>
+          <w:shd w:val="clear" w:color="auto" w:fill="2D3139"/>
+          <w:lang w:eastAsia="ru-RU"/>
+        </w:rPr>
+        <w:t xml:space="preserve">&gt; Path: </w:t>
+      </w:r>
+      <w:r>
+        <w:rPr>
+          <w:rFonts w:ascii="Courier New" w:eastAsia="Times New Roman" w:hAnsi="Courier New" w:cs="Courier New"/>
+          <w:color w:val="98C379"/>
+          <w:sz w:val="20"/>
+          <w:szCs w:val="20"/>
           <w:lang w:eastAsia="ru-RU"/>
         </w:rPr>
         <w:t>"</w:t>
@@ -4112,6 +5236,8 @@
         <w:br/>
         <w:t xml:space="preserve">                </w:t>
       </w:r>
+      <w:proofErr w:type="spellStart"/>
+      <w:proofErr w:type="gramStart"/>
       <w:r>
         <w:rPr>
           <w:rFonts w:ascii="Courier New" w:eastAsia="Times New Roman" w:hAnsi="Courier New" w:cs="Courier New"/>
@@ -4122,15 +5248,71 @@
         </w:rPr>
         <w:t>findPath</w:t>
       </w:r>
-      <w:r>
-        <w:rPr>
-          <w:rFonts w:ascii="Courier New" w:eastAsia="Times New Roman" w:hAnsi="Courier New" w:cs="Courier New"/>
-          <w:color w:val="ABB2BF"/>
-          <w:sz w:val="20"/>
-          <w:szCs w:val="20"/>
-          <w:lang w:eastAsia="ru-RU"/>
-        </w:rPr>
-        <w:t>($matrix_adjacency, $short, $source, $dest);</w:t>
+      <w:proofErr w:type="spellEnd"/>
+      <w:r>
+        <w:rPr>
+          <w:rFonts w:ascii="Courier New" w:eastAsia="Times New Roman" w:hAnsi="Courier New" w:cs="Courier New"/>
+          <w:color w:val="ABB2BF"/>
+          <w:sz w:val="20"/>
+          <w:szCs w:val="20"/>
+          <w:lang w:eastAsia="ru-RU"/>
+        </w:rPr>
+        <w:t>(</w:t>
+      </w:r>
+      <w:proofErr w:type="gramEnd"/>
+      <w:r>
+        <w:rPr>
+          <w:rFonts w:ascii="Courier New" w:eastAsia="Times New Roman" w:hAnsi="Courier New" w:cs="Courier New"/>
+          <w:color w:val="ABB2BF"/>
+          <w:sz w:val="20"/>
+          <w:szCs w:val="20"/>
+          <w:lang w:eastAsia="ru-RU"/>
+        </w:rPr>
+        <w:t>$</w:t>
+      </w:r>
+      <w:proofErr w:type="spellStart"/>
+      <w:r>
+        <w:rPr>
+          <w:rFonts w:ascii="Courier New" w:eastAsia="Times New Roman" w:hAnsi="Courier New" w:cs="Courier New"/>
+          <w:color w:val="ABB2BF"/>
+          <w:sz w:val="20"/>
+          <w:szCs w:val="20"/>
+          <w:lang w:eastAsia="ru-RU"/>
+        </w:rPr>
+        <w:t>matrix_adjacency</w:t>
+      </w:r>
+      <w:proofErr w:type="spellEnd"/>
+      <w:r>
+        <w:rPr>
+          <w:rFonts w:ascii="Courier New" w:eastAsia="Times New Roman" w:hAnsi="Courier New" w:cs="Courier New"/>
+          <w:color w:val="ABB2BF"/>
+          <w:sz w:val="20"/>
+          <w:szCs w:val="20"/>
+          <w:lang w:eastAsia="ru-RU"/>
+        </w:rPr>
+        <w:t>, $short, $source, $</w:t>
+      </w:r>
+      <w:proofErr w:type="spellStart"/>
+      <w:r>
+        <w:rPr>
+          <w:rFonts w:ascii="Courier New" w:eastAsia="Times New Roman" w:hAnsi="Courier New" w:cs="Courier New"/>
+          <w:color w:val="ABB2BF"/>
+          <w:sz w:val="20"/>
+          <w:szCs w:val="20"/>
+          <w:lang w:eastAsia="ru-RU"/>
+        </w:rPr>
+        <w:t>dest</w:t>
+      </w:r>
+      <w:proofErr w:type="spellEnd"/>
+      <w:r>
+        <w:rPr>
+          <w:rFonts w:ascii="Courier New" w:eastAsia="Times New Roman" w:hAnsi="Courier New" w:cs="Courier New"/>
+          <w:color w:val="ABB2BF"/>
+          <w:sz w:val="20"/>
+          <w:szCs w:val="20"/>
+          <w:lang w:eastAsia="ru-RU"/>
+        </w:rPr>
+        <w:t>);</w:t>
       </w:r>
       <w:r>
         <w:rPr>
@@ -4379,8 +5561,20 @@
           <w:lang w:eastAsia="ru-RU"/>
         </w:rPr>
         <w:br/>
-        <w:t xml:space="preserve">    }</w:t>
-      </w:r>
+        <w:t xml:space="preserve">  </w:t>
+      </w:r>
+      <w:proofErr w:type="gramStart"/>
+      <w:r>
+        <w:rPr>
+          <w:rFonts w:ascii="Courier New" w:eastAsia="Times New Roman" w:hAnsi="Courier New" w:cs="Courier New"/>
+          <w:color w:val="ABB2BF"/>
+          <w:sz w:val="20"/>
+          <w:szCs w:val="20"/>
+          <w:lang w:eastAsia="ru-RU"/>
+        </w:rPr>
+        <w:t xml:space="preserve">  }</w:t>
+      </w:r>
+      <w:proofErr w:type="gramEnd"/>
       <w:r>
         <w:rPr>
           <w:rFonts w:ascii="Courier New" w:eastAsia="Times New Roman" w:hAnsi="Courier New" w:cs="Courier New"/>
@@ -4452,7 +5646,31 @@
           <w:shd w:val="clear" w:color="auto" w:fill="2D3139"/>
           <w:lang w:eastAsia="ru-RU"/>
         </w:rPr>
-        <w:t>The numbers of starting or ending points is entered wrong &lt;br&gt; They must be more or equals to zero and less than the size of matrix</w:t>
+        <w:t>The numbers of starting or ending points is entered wrong &lt;</w:t>
+      </w:r>
+      <w:proofErr w:type="spellStart"/>
+      <w:r>
+        <w:rPr>
+          <w:rFonts w:ascii="Courier New" w:eastAsia="Times New Roman" w:hAnsi="Courier New" w:cs="Courier New"/>
+          <w:color w:val="98C379"/>
+          <w:sz w:val="20"/>
+          <w:szCs w:val="20"/>
+          <w:shd w:val="clear" w:color="auto" w:fill="2D3139"/>
+          <w:lang w:eastAsia="ru-RU"/>
+        </w:rPr>
+        <w:t>br</w:t>
+      </w:r>
+      <w:proofErr w:type="spellEnd"/>
+      <w:r>
+        <w:rPr>
+          <w:rFonts w:ascii="Courier New" w:eastAsia="Times New Roman" w:hAnsi="Courier New" w:cs="Courier New"/>
+          <w:color w:val="98C379"/>
+          <w:sz w:val="20"/>
+          <w:szCs w:val="20"/>
+          <w:shd w:val="clear" w:color="auto" w:fill="2D3139"/>
+          <w:lang w:eastAsia="ru-RU"/>
+        </w:rPr>
+        <w:t>&gt; They must be more or equals to zero and less than the size of matrix</w:t>
       </w:r>
       <w:r>
         <w:rPr>
@@ -4531,6 +5749,7 @@
         </w:rPr>
         <w:t xml:space="preserve"> реализовано в функции </w:t>
       </w:r>
+      <w:proofErr w:type="spellStart"/>
       <w:r>
         <w:rPr>
           <w:rFonts w:ascii="Times New Roman" w:hAnsi="Times New Roman" w:cs="Times New Roman"/>
@@ -4539,6 +5758,7 @@
         </w:rPr>
         <w:t>findShort</w:t>
       </w:r>
+      <w:proofErr w:type="spellEnd"/>
       <w:r>
         <w:rPr>
           <w:rFonts w:ascii="Times New Roman" w:hAnsi="Times New Roman" w:cs="Times New Roman"/>
@@ -4589,6 +5809,8 @@
         </w:rPr>
         <w:t xml:space="preserve">function </w:t>
       </w:r>
+      <w:proofErr w:type="spellStart"/>
+      <w:proofErr w:type="gramStart"/>
       <w:r>
         <w:rPr>
           <w:rFonts w:ascii="Courier New" w:eastAsia="Times New Roman" w:hAnsi="Courier New" w:cs="Courier New"/>
@@ -4599,6 +5821,7 @@
         </w:rPr>
         <w:t>findShort</w:t>
       </w:r>
+      <w:proofErr w:type="spellEnd"/>
       <w:r>
         <w:rPr>
           <w:rFonts w:ascii="Courier New" w:eastAsia="Times New Roman" w:hAnsi="Courier New" w:cs="Courier New"/>
@@ -4609,6 +5832,7 @@
         </w:rPr>
         <w:t>(</w:t>
       </w:r>
+      <w:proofErr w:type="gramEnd"/>
       <w:r>
         <w:rPr>
           <w:rFonts w:ascii="Courier New" w:eastAsia="Times New Roman" w:hAnsi="Courier New" w:cs="Courier New"/>
@@ -4617,8 +5841,20 @@
           <w:szCs w:val="20"/>
           <w:lang w:eastAsia="ru-RU"/>
         </w:rPr>
-        <w:t>$matrix_adjacency</w:t>
-      </w:r>
+        <w:t>$</w:t>
+      </w:r>
+      <w:proofErr w:type="spellStart"/>
+      <w:r>
+        <w:rPr>
+          <w:rFonts w:ascii="Courier New" w:eastAsia="Times New Roman" w:hAnsi="Courier New" w:cs="Courier New"/>
+          <w:color w:val="D19A66"/>
+          <w:sz w:val="20"/>
+          <w:szCs w:val="20"/>
+          <w:lang w:eastAsia="ru-RU"/>
+        </w:rPr>
+        <w:t>matrix_adjacency</w:t>
+      </w:r>
+      <w:proofErr w:type="spellEnd"/>
       <w:r>
         <w:rPr>
           <w:rFonts w:ascii="Courier New" w:eastAsia="Times New Roman" w:hAnsi="Courier New" w:cs="Courier New"/>
@@ -4657,8 +5893,20 @@
           <w:szCs w:val="20"/>
           <w:lang w:eastAsia="ru-RU"/>
         </w:rPr>
-        <w:t>$dest</w:t>
-      </w:r>
+        <w:t>$</w:t>
+      </w:r>
+      <w:proofErr w:type="spellStart"/>
+      <w:r>
+        <w:rPr>
+          <w:rFonts w:ascii="Courier New" w:eastAsia="Times New Roman" w:hAnsi="Courier New" w:cs="Courier New"/>
+          <w:color w:val="D19A66"/>
+          <w:sz w:val="20"/>
+          <w:szCs w:val="20"/>
+          <w:lang w:eastAsia="ru-RU"/>
+        </w:rPr>
+        <w:t>dest</w:t>
+      </w:r>
+      <w:proofErr w:type="spellEnd"/>
       <w:r>
         <w:rPr>
           <w:rFonts w:ascii="Courier New" w:eastAsia="Times New Roman" w:hAnsi="Courier New" w:cs="Courier New"/>
@@ -4689,7 +5937,29 @@
           <w:lang w:eastAsia="ru-RU"/>
         </w:rPr>
         <w:br/>
-        <w:t xml:space="preserve">    $sizeMatrix = </w:t>
+        <w:t xml:space="preserve">    $</w:t>
+      </w:r>
+      <w:proofErr w:type="spellStart"/>
+      <w:r>
+        <w:rPr>
+          <w:rFonts w:ascii="Courier New" w:eastAsia="Times New Roman" w:hAnsi="Courier New" w:cs="Courier New"/>
+          <w:color w:val="ABB2BF"/>
+          <w:sz w:val="20"/>
+          <w:szCs w:val="20"/>
+          <w:lang w:eastAsia="ru-RU"/>
+        </w:rPr>
+        <w:t>sizeMatrix</w:t>
+      </w:r>
+      <w:proofErr w:type="spellEnd"/>
+      <w:r>
+        <w:rPr>
+          <w:rFonts w:ascii="Courier New" w:eastAsia="Times New Roman" w:hAnsi="Courier New" w:cs="Courier New"/>
+          <w:color w:val="ABB2BF"/>
+          <w:sz w:val="20"/>
+          <w:szCs w:val="20"/>
+          <w:lang w:eastAsia="ru-RU"/>
+        </w:rPr>
+        <w:t xml:space="preserve"> = </w:t>
       </w:r>
       <w:r>
         <w:rPr>
@@ -4719,8 +5989,20 @@
           <w:szCs w:val="20"/>
           <w:lang w:eastAsia="ru-RU"/>
         </w:rPr>
-        <w:t>$matrix_adjacency</w:t>
-      </w:r>
+        <w:t>$</w:t>
+      </w:r>
+      <w:proofErr w:type="spellStart"/>
+      <w:r>
+        <w:rPr>
+          <w:rFonts w:ascii="Courier New" w:eastAsia="Times New Roman" w:hAnsi="Courier New" w:cs="Courier New"/>
+          <w:color w:val="D19A66"/>
+          <w:sz w:val="20"/>
+          <w:szCs w:val="20"/>
+          <w:lang w:eastAsia="ru-RU"/>
+        </w:rPr>
+        <w:t>matrix_adjacency</w:t>
+      </w:r>
+      <w:proofErr w:type="spellEnd"/>
       <w:r>
         <w:rPr>
           <w:rFonts w:ascii="Courier New" w:eastAsia="Times New Roman" w:hAnsi="Courier New" w:cs="Courier New"/>
@@ -4760,7 +6042,29 @@
           <w:szCs w:val="20"/>
           <w:lang w:eastAsia="ru-RU"/>
         </w:rPr>
-        <w:t>($sizeMatrix);</w:t>
+        <w:t>($</w:t>
+      </w:r>
+      <w:proofErr w:type="spellStart"/>
+      <w:r>
+        <w:rPr>
+          <w:rFonts w:ascii="Courier New" w:eastAsia="Times New Roman" w:hAnsi="Courier New" w:cs="Courier New"/>
+          <w:color w:val="ABB2BF"/>
+          <w:sz w:val="20"/>
+          <w:szCs w:val="20"/>
+          <w:lang w:eastAsia="ru-RU"/>
+        </w:rPr>
+        <w:t>sizeMatrix</w:t>
+      </w:r>
+      <w:proofErr w:type="spellEnd"/>
+      <w:r>
+        <w:rPr>
+          <w:rFonts w:ascii="Courier New" w:eastAsia="Times New Roman" w:hAnsi="Courier New" w:cs="Courier New"/>
+          <w:color w:val="ABB2BF"/>
+          <w:sz w:val="20"/>
+          <w:szCs w:val="20"/>
+          <w:lang w:eastAsia="ru-RU"/>
+        </w:rPr>
+        <w:t>);</w:t>
       </w:r>
       <w:r>
         <w:rPr>
@@ -4811,7 +6115,29 @@
           <w:szCs w:val="20"/>
           <w:lang w:eastAsia="ru-RU"/>
         </w:rPr>
-        <w:t>; $x &lt; $sizeMatrix; $x++)</w:t>
+        <w:t>; $x &lt; $</w:t>
+      </w:r>
+      <w:proofErr w:type="spellStart"/>
+      <w:r>
+        <w:rPr>
+          <w:rFonts w:ascii="Courier New" w:eastAsia="Times New Roman" w:hAnsi="Courier New" w:cs="Courier New"/>
+          <w:color w:val="ABB2BF"/>
+          <w:sz w:val="20"/>
+          <w:szCs w:val="20"/>
+          <w:lang w:eastAsia="ru-RU"/>
+        </w:rPr>
+        <w:t>sizeMatrix</w:t>
+      </w:r>
+      <w:proofErr w:type="spellEnd"/>
+      <w:r>
+        <w:rPr>
+          <w:rFonts w:ascii="Courier New" w:eastAsia="Times New Roman" w:hAnsi="Courier New" w:cs="Courier New"/>
+          <w:color w:val="ABB2BF"/>
+          <w:sz w:val="20"/>
+          <w:szCs w:val="20"/>
+          <w:lang w:eastAsia="ru-RU"/>
+        </w:rPr>
+        <w:t>; $x++)</w:t>
       </w:r>
       <w:r>
         <w:rPr>
@@ -4865,6 +6191,7 @@
         </w:rPr>
         <w:t xml:space="preserve">return </w:t>
       </w:r>
+      <w:proofErr w:type="spellStart"/>
       <w:r>
         <w:rPr>
           <w:rFonts w:ascii="Courier New" w:eastAsia="Times New Roman" w:hAnsi="Courier New" w:cs="Courier New"/>
@@ -4875,6 +6202,7 @@
         </w:rPr>
         <w:t>findShortestPath</w:t>
       </w:r>
+      <w:proofErr w:type="spellEnd"/>
       <w:r>
         <w:rPr>
           <w:rFonts w:ascii="Courier New" w:eastAsia="Times New Roman" w:hAnsi="Courier New" w:cs="Courier New"/>
@@ -4893,8 +6221,20 @@
           <w:szCs w:val="20"/>
           <w:lang w:eastAsia="ru-RU"/>
         </w:rPr>
-        <w:t>$matrix_adjacency</w:t>
-      </w:r>
+        <w:t>$</w:t>
+      </w:r>
+      <w:proofErr w:type="spellStart"/>
+      <w:r>
+        <w:rPr>
+          <w:rFonts w:ascii="Courier New" w:eastAsia="Times New Roman" w:hAnsi="Courier New" w:cs="Courier New"/>
+          <w:color w:val="D19A66"/>
+          <w:sz w:val="20"/>
+          <w:szCs w:val="20"/>
+          <w:lang w:eastAsia="ru-RU"/>
+        </w:rPr>
+        <w:t>matrix_adjacency</w:t>
+      </w:r>
+      <w:proofErr w:type="spellEnd"/>
       <w:r>
         <w:rPr>
           <w:rFonts w:ascii="Courier New" w:eastAsia="Times New Roman" w:hAnsi="Courier New" w:cs="Courier New"/>
@@ -4933,8 +6273,20 @@
           <w:szCs w:val="20"/>
           <w:lang w:eastAsia="ru-RU"/>
         </w:rPr>
-        <w:t>$dest</w:t>
-      </w:r>
+        <w:t>$</w:t>
+      </w:r>
+      <w:proofErr w:type="spellStart"/>
+      <w:r>
+        <w:rPr>
+          <w:rFonts w:ascii="Courier New" w:eastAsia="Times New Roman" w:hAnsi="Courier New" w:cs="Courier New"/>
+          <w:color w:val="D19A66"/>
+          <w:sz w:val="20"/>
+          <w:szCs w:val="20"/>
+          <w:lang w:eastAsia="ru-RU"/>
+        </w:rPr>
+        <w:t>dest</w:t>
+      </w:r>
+      <w:proofErr w:type="spellEnd"/>
       <w:r>
         <w:rPr>
           <w:rFonts w:ascii="Courier New" w:eastAsia="Times New Roman" w:hAnsi="Courier New" w:cs="Courier New"/>
@@ -5093,6 +6445,7 @@
         </w:rPr>
         <w:t xml:space="preserve">Основная же работа происходит в функции </w:t>
       </w:r>
+      <w:proofErr w:type="spellStart"/>
       <w:r>
         <w:rPr>
           <w:rFonts w:ascii="Times New Roman" w:hAnsi="Times New Roman" w:cs="Times New Roman"/>
@@ -5101,6 +6454,7 @@
         </w:rPr>
         <w:t>findShortestPath</w:t>
       </w:r>
+      <w:proofErr w:type="spellEnd"/>
       <w:r>
         <w:rPr>
           <w:rFonts w:ascii="Times New Roman" w:hAnsi="Times New Roman" w:cs="Times New Roman"/>
@@ -5161,6 +6515,7 @@
         </w:rPr>
         <w:t xml:space="preserve">unction </w:t>
       </w:r>
+      <w:proofErr w:type="spellStart"/>
       <w:r>
         <w:rPr>
           <w:rFonts w:ascii="Courier New" w:eastAsia="Times New Roman" w:hAnsi="Courier New" w:cs="Courier New"/>
@@ -5171,6 +6526,7 @@
         </w:rPr>
         <w:t>findShortestPath</w:t>
       </w:r>
+      <w:proofErr w:type="spellEnd"/>
       <w:r>
         <w:rPr>
           <w:rFonts w:ascii="Courier New" w:eastAsia="Times New Roman" w:hAnsi="Courier New" w:cs="Courier New"/>
@@ -5189,8 +6545,20 @@
           <w:szCs w:val="20"/>
           <w:lang w:eastAsia="ru-RU"/>
         </w:rPr>
-        <w:t>$matrix_adjacency</w:t>
-      </w:r>
+        <w:t>$</w:t>
+      </w:r>
+      <w:proofErr w:type="spellStart"/>
+      <w:r>
+        <w:rPr>
+          <w:rFonts w:ascii="Courier New" w:eastAsia="Times New Roman" w:hAnsi="Courier New" w:cs="Courier New"/>
+          <w:color w:val="D19A66"/>
+          <w:sz w:val="20"/>
+          <w:szCs w:val="20"/>
+          <w:lang w:eastAsia="ru-RU"/>
+        </w:rPr>
+        <w:t>matrix_adjacency</w:t>
+      </w:r>
+      <w:proofErr w:type="spellEnd"/>
       <w:r>
         <w:rPr>
           <w:rFonts w:ascii="Courier New" w:eastAsia="Times New Roman" w:hAnsi="Courier New" w:cs="Courier New"/>
@@ -5229,8 +6597,20 @@
           <w:szCs w:val="20"/>
           <w:lang w:eastAsia="ru-RU"/>
         </w:rPr>
-        <w:t>$dest</w:t>
-      </w:r>
+        <w:t>$</w:t>
+      </w:r>
+      <w:proofErr w:type="spellStart"/>
+      <w:r>
+        <w:rPr>
+          <w:rFonts w:ascii="Courier New" w:eastAsia="Times New Roman" w:hAnsi="Courier New" w:cs="Courier New"/>
+          <w:color w:val="D19A66"/>
+          <w:sz w:val="20"/>
+          <w:szCs w:val="20"/>
+          <w:lang w:eastAsia="ru-RU"/>
+        </w:rPr>
+        <w:t>dest</w:t>
+      </w:r>
+      <w:proofErr w:type="spellEnd"/>
       <w:r>
         <w:rPr>
           <w:rFonts w:ascii="Courier New" w:eastAsia="Times New Roman" w:hAnsi="Courier New" w:cs="Courier New"/>
@@ -5331,8 +6711,20 @@
           <w:szCs w:val="20"/>
           <w:lang w:eastAsia="ru-RU"/>
         </w:rPr>
-        <w:t>$dest</w:t>
-      </w:r>
+        <w:t>$</w:t>
+      </w:r>
+      <w:proofErr w:type="spellStart"/>
+      <w:r>
+        <w:rPr>
+          <w:rFonts w:ascii="Courier New" w:eastAsia="Times New Roman" w:hAnsi="Courier New" w:cs="Courier New"/>
+          <w:color w:val="D19A66"/>
+          <w:sz w:val="20"/>
+          <w:szCs w:val="20"/>
+          <w:lang w:eastAsia="ru-RU"/>
+        </w:rPr>
+        <w:t>dest</w:t>
+      </w:r>
+      <w:proofErr w:type="spellEnd"/>
       <w:r>
         <w:rPr>
           <w:rFonts w:ascii="Courier New" w:eastAsia="Times New Roman" w:hAnsi="Courier New" w:cs="Courier New"/>
@@ -5463,8 +6855,20 @@
           <w:szCs w:val="20"/>
           <w:lang w:eastAsia="ru-RU"/>
         </w:rPr>
-        <w:t>$dest</w:t>
-      </w:r>
+        <w:t>$</w:t>
+      </w:r>
+      <w:proofErr w:type="spellStart"/>
+      <w:r>
+        <w:rPr>
+          <w:rFonts w:ascii="Courier New" w:eastAsia="Times New Roman" w:hAnsi="Courier New" w:cs="Courier New"/>
+          <w:color w:val="D19A66"/>
+          <w:sz w:val="20"/>
+          <w:szCs w:val="20"/>
+          <w:lang w:eastAsia="ru-RU"/>
+        </w:rPr>
+        <w:t>dest</w:t>
+      </w:r>
+      <w:proofErr w:type="spellEnd"/>
       <w:r>
         <w:rPr>
           <w:rFonts w:ascii="Courier New" w:eastAsia="Times New Roman" w:hAnsi="Courier New" w:cs="Courier New"/>
@@ -5504,7 +6908,29 @@
           <w:lang w:eastAsia="ru-RU"/>
         </w:rPr>
         <w:br/>
-        <w:t xml:space="preserve">    $sizeMatrix = </w:t>
+        <w:t xml:space="preserve">    $</w:t>
+      </w:r>
+      <w:proofErr w:type="spellStart"/>
+      <w:r>
+        <w:rPr>
+          <w:rFonts w:ascii="Courier New" w:eastAsia="Times New Roman" w:hAnsi="Courier New" w:cs="Courier New"/>
+          <w:color w:val="ABB2BF"/>
+          <w:sz w:val="20"/>
+          <w:szCs w:val="20"/>
+          <w:lang w:eastAsia="ru-RU"/>
+        </w:rPr>
+        <w:t>sizeMatrix</w:t>
+      </w:r>
+      <w:proofErr w:type="spellEnd"/>
+      <w:r>
+        <w:rPr>
+          <w:rFonts w:ascii="Courier New" w:eastAsia="Times New Roman" w:hAnsi="Courier New" w:cs="Courier New"/>
+          <w:color w:val="ABB2BF"/>
+          <w:sz w:val="20"/>
+          <w:szCs w:val="20"/>
+          <w:lang w:eastAsia="ru-RU"/>
+        </w:rPr>
+        <w:t xml:space="preserve"> = </w:t>
       </w:r>
       <w:r>
         <w:rPr>
@@ -5534,8 +6960,20 @@
           <w:szCs w:val="20"/>
           <w:lang w:eastAsia="ru-RU"/>
         </w:rPr>
-        <w:t>$matrix_adjacency</w:t>
-      </w:r>
+        <w:t>$</w:t>
+      </w:r>
+      <w:proofErr w:type="spellStart"/>
+      <w:r>
+        <w:rPr>
+          <w:rFonts w:ascii="Courier New" w:eastAsia="Times New Roman" w:hAnsi="Courier New" w:cs="Courier New"/>
+          <w:color w:val="D19A66"/>
+          <w:sz w:val="20"/>
+          <w:szCs w:val="20"/>
+          <w:lang w:eastAsia="ru-RU"/>
+        </w:rPr>
+        <w:t>matrix_adjacency</w:t>
+      </w:r>
+      <w:proofErr w:type="spellEnd"/>
       <w:r>
         <w:rPr>
           <w:rFonts w:ascii="Courier New" w:eastAsia="Times New Roman" w:hAnsi="Courier New" w:cs="Courier New"/>
@@ -5565,7 +7003,29 @@
           <w:lang w:eastAsia="ru-RU"/>
         </w:rPr>
         <w:br/>
-        <w:t xml:space="preserve">    $isFind = </w:t>
+        <w:t xml:space="preserve">    $</w:t>
+      </w:r>
+      <w:proofErr w:type="spellStart"/>
+      <w:r>
+        <w:rPr>
+          <w:rFonts w:ascii="Courier New" w:eastAsia="Times New Roman" w:hAnsi="Courier New" w:cs="Courier New"/>
+          <w:color w:val="ABB2BF"/>
+          <w:sz w:val="20"/>
+          <w:szCs w:val="20"/>
+          <w:lang w:eastAsia="ru-RU"/>
+        </w:rPr>
+        <w:t>isFind</w:t>
+      </w:r>
+      <w:proofErr w:type="spellEnd"/>
+      <w:r>
+        <w:rPr>
+          <w:rFonts w:ascii="Courier New" w:eastAsia="Times New Roman" w:hAnsi="Courier New" w:cs="Courier New"/>
+          <w:color w:val="ABB2BF"/>
+          <w:sz w:val="20"/>
+          <w:szCs w:val="20"/>
+          <w:lang w:eastAsia="ru-RU"/>
+        </w:rPr>
+        <w:t xml:space="preserve"> = </w:t>
       </w:r>
       <w:r>
         <w:rPr>
@@ -5667,7 +7127,29 @@
           <w:szCs w:val="20"/>
           <w:lang w:eastAsia="ru-RU"/>
         </w:rPr>
-        <w:t>; $x &lt; $sizeMatrix; $x++)</w:t>
+        <w:t>; $x &lt; $</w:t>
+      </w:r>
+      <w:proofErr w:type="spellStart"/>
+      <w:r>
+        <w:rPr>
+          <w:rFonts w:ascii="Courier New" w:eastAsia="Times New Roman" w:hAnsi="Courier New" w:cs="Courier New"/>
+          <w:color w:val="ABB2BF"/>
+          <w:sz w:val="20"/>
+          <w:szCs w:val="20"/>
+          <w:lang w:eastAsia="ru-RU"/>
+        </w:rPr>
+        <w:t>sizeMatrix</w:t>
+      </w:r>
+      <w:proofErr w:type="spellEnd"/>
+      <w:r>
+        <w:rPr>
+          <w:rFonts w:ascii="Courier New" w:eastAsia="Times New Roman" w:hAnsi="Courier New" w:cs="Courier New"/>
+          <w:color w:val="ABB2BF"/>
+          <w:sz w:val="20"/>
+          <w:szCs w:val="20"/>
+          <w:lang w:eastAsia="ru-RU"/>
+        </w:rPr>
+        <w:t>; $x++)</w:t>
       </w:r>
       <w:r>
         <w:rPr>
@@ -5729,8 +7211,20 @@
           <w:szCs w:val="20"/>
           <w:lang w:eastAsia="ru-RU"/>
         </w:rPr>
-        <w:t>$matrix_adjacency</w:t>
-      </w:r>
+        <w:t>$</w:t>
+      </w:r>
+      <w:proofErr w:type="spellStart"/>
+      <w:r>
+        <w:rPr>
+          <w:rFonts w:ascii="Courier New" w:eastAsia="Times New Roman" w:hAnsi="Courier New" w:cs="Courier New"/>
+          <w:color w:val="D19A66"/>
+          <w:sz w:val="20"/>
+          <w:szCs w:val="20"/>
+          <w:lang w:eastAsia="ru-RU"/>
+        </w:rPr>
+        <w:t>matrix_adjacency</w:t>
+      </w:r>
+      <w:proofErr w:type="spellEnd"/>
       <w:r>
         <w:rPr>
           <w:rFonts w:ascii="Courier New" w:eastAsia="Times New Roman" w:hAnsi="Courier New" w:cs="Courier New"/>
@@ -5749,8 +7243,20 @@
           <w:szCs w:val="20"/>
           <w:lang w:eastAsia="ru-RU"/>
         </w:rPr>
-        <w:t>$dest</w:t>
-      </w:r>
+        <w:t>$</w:t>
+      </w:r>
+      <w:proofErr w:type="spellStart"/>
+      <w:r>
+        <w:rPr>
+          <w:rFonts w:ascii="Courier New" w:eastAsia="Times New Roman" w:hAnsi="Courier New" w:cs="Courier New"/>
+          <w:color w:val="D19A66"/>
+          <w:sz w:val="20"/>
+          <w:szCs w:val="20"/>
+          <w:lang w:eastAsia="ru-RU"/>
+        </w:rPr>
+        <w:t>dest</w:t>
+      </w:r>
+      <w:proofErr w:type="spellEnd"/>
       <w:r>
         <w:rPr>
           <w:rFonts w:ascii="Courier New" w:eastAsia="Times New Roman" w:hAnsi="Courier New" w:cs="Courier New"/>
@@ -5934,6 +7440,7 @@
         <w:br/>
         <w:t xml:space="preserve">                    $result = </w:t>
       </w:r>
+      <w:proofErr w:type="spellStart"/>
       <w:r>
         <w:rPr>
           <w:rFonts w:ascii="Courier New" w:eastAsia="Times New Roman" w:hAnsi="Courier New" w:cs="Courier New"/>
@@ -5944,6 +7451,7 @@
         </w:rPr>
         <w:t>findShortestPath</w:t>
       </w:r>
+      <w:proofErr w:type="spellEnd"/>
       <w:r>
         <w:rPr>
           <w:rFonts w:ascii="Courier New" w:eastAsia="Times New Roman" w:hAnsi="Courier New" w:cs="Courier New"/>
@@ -5962,8 +7470,20 @@
           <w:szCs w:val="20"/>
           <w:lang w:eastAsia="ru-RU"/>
         </w:rPr>
-        <w:t>$matrix_adjacency</w:t>
-      </w:r>
+        <w:t>$</w:t>
+      </w:r>
+      <w:proofErr w:type="spellStart"/>
+      <w:r>
+        <w:rPr>
+          <w:rFonts w:ascii="Courier New" w:eastAsia="Times New Roman" w:hAnsi="Courier New" w:cs="Courier New"/>
+          <w:color w:val="D19A66"/>
+          <w:sz w:val="20"/>
+          <w:szCs w:val="20"/>
+          <w:lang w:eastAsia="ru-RU"/>
+        </w:rPr>
+        <w:t>matrix_adjacency</w:t>
+      </w:r>
+      <w:proofErr w:type="spellEnd"/>
       <w:r>
         <w:rPr>
           <w:rFonts w:ascii="Courier New" w:eastAsia="Times New Roman" w:hAnsi="Courier New" w:cs="Courier New"/>
@@ -6146,8 +7666,20 @@
           <w:szCs w:val="20"/>
           <w:lang w:eastAsia="ru-RU"/>
         </w:rPr>
-        <w:t>$matrix_adjacency</w:t>
-      </w:r>
+        <w:t>$</w:t>
+      </w:r>
+      <w:proofErr w:type="spellStart"/>
+      <w:r>
+        <w:rPr>
+          <w:rFonts w:ascii="Courier New" w:eastAsia="Times New Roman" w:hAnsi="Courier New" w:cs="Courier New"/>
+          <w:color w:val="D19A66"/>
+          <w:sz w:val="20"/>
+          <w:szCs w:val="20"/>
+          <w:lang w:eastAsia="ru-RU"/>
+        </w:rPr>
+        <w:t>matrix_adjacency</w:t>
+      </w:r>
+      <w:proofErr w:type="spellEnd"/>
       <w:r>
         <w:rPr>
           <w:rFonts w:ascii="Courier New" w:eastAsia="Times New Roman" w:hAnsi="Courier New" w:cs="Courier New"/>
@@ -6166,8 +7698,20 @@
           <w:szCs w:val="20"/>
           <w:lang w:eastAsia="ru-RU"/>
         </w:rPr>
-        <w:t>$dest</w:t>
-      </w:r>
+        <w:t>$</w:t>
+      </w:r>
+      <w:proofErr w:type="spellStart"/>
+      <w:r>
+        <w:rPr>
+          <w:rFonts w:ascii="Courier New" w:eastAsia="Times New Roman" w:hAnsi="Courier New" w:cs="Courier New"/>
+          <w:color w:val="D19A66"/>
+          <w:sz w:val="20"/>
+          <w:szCs w:val="20"/>
+          <w:lang w:eastAsia="ru-RU"/>
+        </w:rPr>
+        <w:t>dest</w:t>
+      </w:r>
+      <w:proofErr w:type="spellEnd"/>
       <w:r>
         <w:rPr>
           <w:rFonts w:ascii="Courier New" w:eastAsia="Times New Roman" w:hAnsi="Courier New" w:cs="Courier New"/>
@@ -6248,7 +7792,29 @@
           <w:lang w:eastAsia="ru-RU"/>
         </w:rPr>
         <w:br/>
-        <w:t xml:space="preserve">                $isFind = </w:t>
+        <w:t xml:space="preserve">                $</w:t>
+      </w:r>
+      <w:proofErr w:type="spellStart"/>
+      <w:r>
+        <w:rPr>
+          <w:rFonts w:ascii="Courier New" w:eastAsia="Times New Roman" w:hAnsi="Courier New" w:cs="Courier New"/>
+          <w:color w:val="ABB2BF"/>
+          <w:sz w:val="20"/>
+          <w:szCs w:val="20"/>
+          <w:lang w:eastAsia="ru-RU"/>
+        </w:rPr>
+        <w:t>isFind</w:t>
+      </w:r>
+      <w:proofErr w:type="spellEnd"/>
+      <w:r>
+        <w:rPr>
+          <w:rFonts w:ascii="Courier New" w:eastAsia="Times New Roman" w:hAnsi="Courier New" w:cs="Courier New"/>
+          <w:color w:val="ABB2BF"/>
+          <w:sz w:val="20"/>
+          <w:szCs w:val="20"/>
+          <w:lang w:eastAsia="ru-RU"/>
+        </w:rPr>
+        <w:t xml:space="preserve"> = </w:t>
       </w:r>
       <w:r>
         <w:rPr>
@@ -6342,7 +7908,29 @@
           <w:szCs w:val="20"/>
           <w:lang w:eastAsia="ru-RU"/>
         </w:rPr>
-        <w:t>($isFind) {</w:t>
+        <w:t>($</w:t>
+      </w:r>
+      <w:proofErr w:type="spellStart"/>
+      <w:r>
+        <w:rPr>
+          <w:rFonts w:ascii="Courier New" w:eastAsia="Times New Roman" w:hAnsi="Courier New" w:cs="Courier New"/>
+          <w:color w:val="ABB2BF"/>
+          <w:sz w:val="20"/>
+          <w:szCs w:val="20"/>
+          <w:lang w:eastAsia="ru-RU"/>
+        </w:rPr>
+        <w:t>isFind</w:t>
+      </w:r>
+      <w:proofErr w:type="spellEnd"/>
+      <w:r>
+        <w:rPr>
+          <w:rFonts w:ascii="Courier New" w:eastAsia="Times New Roman" w:hAnsi="Courier New" w:cs="Courier New"/>
+          <w:color w:val="ABB2BF"/>
+          <w:sz w:val="20"/>
+          <w:szCs w:val="20"/>
+          <w:lang w:eastAsia="ru-RU"/>
+        </w:rPr>
+        <w:t>) {</w:t>
       </w:r>
       <w:r>
         <w:rPr>
@@ -6383,8 +7971,20 @@
           <w:szCs w:val="20"/>
           <w:lang w:eastAsia="ru-RU"/>
         </w:rPr>
-        <w:t>$dest</w:t>
-      </w:r>
+        <w:t>$</w:t>
+      </w:r>
+      <w:proofErr w:type="spellStart"/>
+      <w:r>
+        <w:rPr>
+          <w:rFonts w:ascii="Courier New" w:eastAsia="Times New Roman" w:hAnsi="Courier New" w:cs="Courier New"/>
+          <w:color w:val="D19A66"/>
+          <w:sz w:val="20"/>
+          <w:szCs w:val="20"/>
+          <w:lang w:eastAsia="ru-RU"/>
+        </w:rPr>
+        <w:t>dest</w:t>
+      </w:r>
+      <w:proofErr w:type="spellEnd"/>
       <w:r>
         <w:rPr>
           <w:rFonts w:ascii="Courier New" w:eastAsia="Times New Roman" w:hAnsi="Courier New" w:cs="Courier New"/>
@@ -6781,16 +8381,96 @@
           <w:szCs w:val="28"/>
           <w:lang w:val="ru-RU"/>
         </w:rPr>
-        <w:t xml:space="preserve"> для каждого из инцедентных элементов.</w:t>
-      </w:r>
-      <w:r>
-        <w:rPr>
-          <w:rFonts w:ascii="Times New Roman" w:hAnsi="Times New Roman" w:cs="Times New Roman"/>
-          <w:sz w:val="28"/>
-          <w:szCs w:val="28"/>
-          <w:lang w:val="ru-RU"/>
-        </w:rPr>
-        <w:t xml:space="preserve"> Элементы, которые запросили у другого элемента кратчайшее растояние до начала находятся в режиме рассчитования, а поэтому дочерные вызовы не могут запрашивать у таких элементов кратчайший пут</w:t>
+        <w:t xml:space="preserve"> для каждого из </w:t>
+      </w:r>
+      <w:proofErr w:type="spellStart"/>
+      <w:r>
+        <w:rPr>
+          <w:rFonts w:ascii="Times New Roman" w:hAnsi="Times New Roman" w:cs="Times New Roman"/>
+          <w:sz w:val="28"/>
+          <w:szCs w:val="28"/>
+          <w:lang w:val="ru-RU"/>
+        </w:rPr>
+        <w:t>инцедентных</w:t>
+      </w:r>
+      <w:proofErr w:type="spellEnd"/>
+      <w:r>
+        <w:rPr>
+          <w:rFonts w:ascii="Times New Roman" w:hAnsi="Times New Roman" w:cs="Times New Roman"/>
+          <w:sz w:val="28"/>
+          <w:szCs w:val="28"/>
+          <w:lang w:val="ru-RU"/>
+        </w:rPr>
+        <w:t xml:space="preserve"> элементов.</w:t>
+      </w:r>
+      <w:r>
+        <w:rPr>
+          <w:rFonts w:ascii="Times New Roman" w:hAnsi="Times New Roman" w:cs="Times New Roman"/>
+          <w:sz w:val="28"/>
+          <w:szCs w:val="28"/>
+          <w:lang w:val="ru-RU"/>
+        </w:rPr>
+        <w:t xml:space="preserve"> Элементы, которые запросили у другого элемента кратчайшее </w:t>
+      </w:r>
+      <w:proofErr w:type="spellStart"/>
+      <w:r>
+        <w:rPr>
+          <w:rFonts w:ascii="Times New Roman" w:hAnsi="Times New Roman" w:cs="Times New Roman"/>
+          <w:sz w:val="28"/>
+          <w:szCs w:val="28"/>
+          <w:lang w:val="ru-RU"/>
+        </w:rPr>
+        <w:t>растояние</w:t>
+      </w:r>
+      <w:proofErr w:type="spellEnd"/>
+      <w:r>
+        <w:rPr>
+          <w:rFonts w:ascii="Times New Roman" w:hAnsi="Times New Roman" w:cs="Times New Roman"/>
+          <w:sz w:val="28"/>
+          <w:szCs w:val="28"/>
+          <w:lang w:val="ru-RU"/>
+        </w:rPr>
+        <w:t xml:space="preserve"> до начала находятся в режиме </w:t>
+      </w:r>
+      <w:proofErr w:type="spellStart"/>
+      <w:r>
+        <w:rPr>
+          <w:rFonts w:ascii="Times New Roman" w:hAnsi="Times New Roman" w:cs="Times New Roman"/>
+          <w:sz w:val="28"/>
+          <w:szCs w:val="28"/>
+          <w:lang w:val="ru-RU"/>
+        </w:rPr>
+        <w:t>рассчитования</w:t>
+      </w:r>
+      <w:proofErr w:type="spellEnd"/>
+      <w:r>
+        <w:rPr>
+          <w:rFonts w:ascii="Times New Roman" w:hAnsi="Times New Roman" w:cs="Times New Roman"/>
+          <w:sz w:val="28"/>
+          <w:szCs w:val="28"/>
+          <w:lang w:val="ru-RU"/>
+        </w:rPr>
+        <w:t xml:space="preserve">, а поэтому </w:t>
+      </w:r>
+      <w:proofErr w:type="spellStart"/>
+      <w:r>
+        <w:rPr>
+          <w:rFonts w:ascii="Times New Roman" w:hAnsi="Times New Roman" w:cs="Times New Roman"/>
+          <w:sz w:val="28"/>
+          <w:szCs w:val="28"/>
+          <w:lang w:val="ru-RU"/>
+        </w:rPr>
+        <w:t>дочерные</w:t>
+      </w:r>
+      <w:proofErr w:type="spellEnd"/>
+      <w:r>
+        <w:rPr>
+          <w:rFonts w:ascii="Times New Roman" w:hAnsi="Times New Roman" w:cs="Times New Roman"/>
+          <w:sz w:val="28"/>
+          <w:szCs w:val="28"/>
+          <w:lang w:val="ru-RU"/>
+        </w:rPr>
+        <w:t xml:space="preserve"> вызовы не могут запрашивать у таких элементов кратчайший пут</w:t>
       </w:r>
       <w:r>
         <w:rPr>
@@ -6835,7 +8515,27 @@
           <w:szCs w:val="28"/>
           <w:lang w:val="ru-RU"/>
         </w:rPr>
-        <w:t>Каждый вызов рекурсивно вызывает ещё функции запроса кратчайшего пути для инцедентных с вершиной, из которой был произведён вызов, вершин.</w:t>
+        <w:t xml:space="preserve">Каждый вызов рекурсивно вызывает ещё функции запроса кратчайшего пути для </w:t>
+      </w:r>
+      <w:proofErr w:type="spellStart"/>
+      <w:r>
+        <w:rPr>
+          <w:rFonts w:ascii="Times New Roman" w:hAnsi="Times New Roman" w:cs="Times New Roman"/>
+          <w:sz w:val="28"/>
+          <w:szCs w:val="28"/>
+          <w:lang w:val="ru-RU"/>
+        </w:rPr>
+        <w:t>инцедентных</w:t>
+      </w:r>
+      <w:proofErr w:type="spellEnd"/>
+      <w:r>
+        <w:rPr>
+          <w:rFonts w:ascii="Times New Roman" w:hAnsi="Times New Roman" w:cs="Times New Roman"/>
+          <w:sz w:val="28"/>
+          <w:szCs w:val="28"/>
+          <w:lang w:val="ru-RU"/>
+        </w:rPr>
+        <w:t xml:space="preserve"> с вершиной, из которой был произведён вызов, вершин.</w:t>
       </w:r>
       <w:r>
         <w:rPr>
@@ -6880,7 +8580,27 @@
           <w:szCs w:val="28"/>
           <w:lang w:val="ru-RU"/>
         </w:rPr>
-        <w:t xml:space="preserve"> После чего функции начинают друг за другом завершаться, пока функции, вызванные из конечного элемента не вернут результат, из которого не будет выбран кротчайший.</w:t>
+        <w:t xml:space="preserve"> После чего функции начинают друг за другом завершаться, пока функции, вызванные </w:t>
+      </w:r>
+      <w:proofErr w:type="gramStart"/>
+      <w:r>
+        <w:rPr>
+          <w:rFonts w:ascii="Times New Roman" w:hAnsi="Times New Roman" w:cs="Times New Roman"/>
+          <w:sz w:val="28"/>
+          <w:szCs w:val="28"/>
+          <w:lang w:val="ru-RU"/>
+        </w:rPr>
+        <w:t>из конечного элемента</w:t>
+      </w:r>
+      <w:proofErr w:type="gramEnd"/>
+      <w:r>
+        <w:rPr>
+          <w:rFonts w:ascii="Times New Roman" w:hAnsi="Times New Roman" w:cs="Times New Roman"/>
+          <w:sz w:val="28"/>
+          <w:szCs w:val="28"/>
+          <w:lang w:val="ru-RU"/>
+        </w:rPr>
+        <w:t xml:space="preserve"> не вернут результат, из которого не будет выбран кротчайший.</w:t>
       </w:r>
       <w:r>
         <w:rPr>
@@ -6910,6 +8630,7 @@
         </w:rPr>
         <w:t xml:space="preserve">Функция </w:t>
       </w:r>
+      <w:proofErr w:type="spellStart"/>
       <w:r>
         <w:rPr>
           <w:rFonts w:ascii="Times New Roman" w:hAnsi="Times New Roman" w:cs="Times New Roman"/>
@@ -6918,6 +8639,7 @@
         </w:rPr>
         <w:t>findPath</w:t>
       </w:r>
+      <w:proofErr w:type="spellEnd"/>
       <w:r>
         <w:rPr>
           <w:rFonts w:ascii="Times New Roman" w:hAnsi="Times New Roman" w:cs="Times New Roman"/>
@@ -6977,6 +8699,7 @@
         </w:rPr>
         <w:t xml:space="preserve">function </w:t>
       </w:r>
+      <w:proofErr w:type="spellStart"/>
       <w:r>
         <w:rPr>
           <w:rFonts w:ascii="Courier New" w:eastAsia="Times New Roman" w:hAnsi="Courier New" w:cs="Courier New"/>
@@ -6987,6 +8710,7 @@
         </w:rPr>
         <w:t>findPath</w:t>
       </w:r>
+      <w:proofErr w:type="spellEnd"/>
       <w:r>
         <w:rPr>
           <w:rFonts w:ascii="Courier New" w:eastAsia="Times New Roman" w:hAnsi="Courier New" w:cs="Courier New"/>
@@ -7005,8 +8729,20 @@
           <w:szCs w:val="20"/>
           <w:lang w:eastAsia="ru-RU"/>
         </w:rPr>
-        <w:t>$matrix_adjacency</w:t>
-      </w:r>
+        <w:t>$</w:t>
+      </w:r>
+      <w:proofErr w:type="spellStart"/>
+      <w:r>
+        <w:rPr>
+          <w:rFonts w:ascii="Courier New" w:eastAsia="Times New Roman" w:hAnsi="Courier New" w:cs="Courier New"/>
+          <w:color w:val="D19A66"/>
+          <w:sz w:val="20"/>
+          <w:szCs w:val="20"/>
+          <w:lang w:eastAsia="ru-RU"/>
+        </w:rPr>
+        <w:t>matrix_adjacency</w:t>
+      </w:r>
+      <w:proofErr w:type="spellEnd"/>
       <w:r>
         <w:rPr>
           <w:rFonts w:ascii="Courier New" w:eastAsia="Times New Roman" w:hAnsi="Courier New" w:cs="Courier New"/>
@@ -7065,8 +8801,20 @@
           <w:szCs w:val="20"/>
           <w:lang w:eastAsia="ru-RU"/>
         </w:rPr>
-        <w:t>$dest</w:t>
-      </w:r>
+        <w:t>$</w:t>
+      </w:r>
+      <w:proofErr w:type="spellStart"/>
+      <w:r>
+        <w:rPr>
+          <w:rFonts w:ascii="Courier New" w:eastAsia="Times New Roman" w:hAnsi="Courier New" w:cs="Courier New"/>
+          <w:color w:val="D19A66"/>
+          <w:sz w:val="20"/>
+          <w:szCs w:val="20"/>
+          <w:lang w:eastAsia="ru-RU"/>
+        </w:rPr>
+        <w:t>dest</w:t>
+      </w:r>
+      <w:proofErr w:type="spellEnd"/>
       <w:r>
         <w:rPr>
           <w:rFonts w:ascii="Courier New" w:eastAsia="Times New Roman" w:hAnsi="Courier New" w:cs="Courier New"/>
@@ -7097,7 +8845,29 @@
           <w:lang w:eastAsia="ru-RU"/>
         </w:rPr>
         <w:br/>
-        <w:t xml:space="preserve">    $sizeMatrix = </w:t>
+        <w:t xml:space="preserve">    $</w:t>
+      </w:r>
+      <w:proofErr w:type="spellStart"/>
+      <w:r>
+        <w:rPr>
+          <w:rFonts w:ascii="Courier New" w:eastAsia="Times New Roman" w:hAnsi="Courier New" w:cs="Courier New"/>
+          <w:color w:val="ABB2BF"/>
+          <w:sz w:val="20"/>
+          <w:szCs w:val="20"/>
+          <w:lang w:eastAsia="ru-RU"/>
+        </w:rPr>
+        <w:t>sizeMatrix</w:t>
+      </w:r>
+      <w:proofErr w:type="spellEnd"/>
+      <w:r>
+        <w:rPr>
+          <w:rFonts w:ascii="Courier New" w:eastAsia="Times New Roman" w:hAnsi="Courier New" w:cs="Courier New"/>
+          <w:color w:val="ABB2BF"/>
+          <w:sz w:val="20"/>
+          <w:szCs w:val="20"/>
+          <w:lang w:eastAsia="ru-RU"/>
+        </w:rPr>
+        <w:t xml:space="preserve"> = </w:t>
       </w:r>
       <w:r>
         <w:rPr>
@@ -7178,18 +8948,62 @@
           <w:szCs w:val="20"/>
           <w:lang w:eastAsia="ru-RU"/>
         </w:rPr>
-        <w:t>($sizeMatrix);</w:t>
-      </w:r>
-      <w:r>
-        <w:rPr>
-          <w:rFonts w:ascii="Courier New" w:eastAsia="Times New Roman" w:hAnsi="Courier New" w:cs="Courier New"/>
-          <w:color w:val="ABB2BF"/>
-          <w:sz w:val="20"/>
-          <w:szCs w:val="20"/>
-          <w:lang w:eastAsia="ru-RU"/>
-        </w:rPr>
-        <w:br/>
-        <w:t xml:space="preserve">    $sizeWay = </w:t>
+        <w:t>($</w:t>
+      </w:r>
+      <w:proofErr w:type="spellStart"/>
+      <w:r>
+        <w:rPr>
+          <w:rFonts w:ascii="Courier New" w:eastAsia="Times New Roman" w:hAnsi="Courier New" w:cs="Courier New"/>
+          <w:color w:val="ABB2BF"/>
+          <w:sz w:val="20"/>
+          <w:szCs w:val="20"/>
+          <w:lang w:eastAsia="ru-RU"/>
+        </w:rPr>
+        <w:t>sizeMatrix</w:t>
+      </w:r>
+      <w:proofErr w:type="spellEnd"/>
+      <w:r>
+        <w:rPr>
+          <w:rFonts w:ascii="Courier New" w:eastAsia="Times New Roman" w:hAnsi="Courier New" w:cs="Courier New"/>
+          <w:color w:val="ABB2BF"/>
+          <w:sz w:val="20"/>
+          <w:szCs w:val="20"/>
+          <w:lang w:eastAsia="ru-RU"/>
+        </w:rPr>
+        <w:t>);</w:t>
+      </w:r>
+      <w:r>
+        <w:rPr>
+          <w:rFonts w:ascii="Courier New" w:eastAsia="Times New Roman" w:hAnsi="Courier New" w:cs="Courier New"/>
+          <w:color w:val="ABB2BF"/>
+          <w:sz w:val="20"/>
+          <w:szCs w:val="20"/>
+          <w:lang w:eastAsia="ru-RU"/>
+        </w:rPr>
+        <w:br/>
+        <w:t xml:space="preserve">    $</w:t>
+      </w:r>
+      <w:proofErr w:type="spellStart"/>
+      <w:r>
+        <w:rPr>
+          <w:rFonts w:ascii="Courier New" w:eastAsia="Times New Roman" w:hAnsi="Courier New" w:cs="Courier New"/>
+          <w:color w:val="ABB2BF"/>
+          <w:sz w:val="20"/>
+          <w:szCs w:val="20"/>
+          <w:lang w:eastAsia="ru-RU"/>
+        </w:rPr>
+        <w:t>sizeWay</w:t>
+      </w:r>
+      <w:proofErr w:type="spellEnd"/>
+      <w:r>
+        <w:rPr>
+          <w:rFonts w:ascii="Courier New" w:eastAsia="Times New Roman" w:hAnsi="Courier New" w:cs="Courier New"/>
+          <w:color w:val="ABB2BF"/>
+          <w:sz w:val="20"/>
+          <w:szCs w:val="20"/>
+          <w:lang w:eastAsia="ru-RU"/>
+        </w:rPr>
+        <w:t xml:space="preserve"> = </w:t>
       </w:r>
       <w:r>
         <w:rPr>
@@ -7260,7 +9074,29 @@
           <w:szCs w:val="20"/>
           <w:lang w:eastAsia="ru-RU"/>
         </w:rPr>
-        <w:t xml:space="preserve">$dest </w:t>
+        <w:t>$</w:t>
+      </w:r>
+      <w:proofErr w:type="spellStart"/>
+      <w:r>
+        <w:rPr>
+          <w:rFonts w:ascii="Courier New" w:eastAsia="Times New Roman" w:hAnsi="Courier New" w:cs="Courier New"/>
+          <w:color w:val="D19A66"/>
+          <w:sz w:val="20"/>
+          <w:szCs w:val="20"/>
+          <w:lang w:eastAsia="ru-RU"/>
+        </w:rPr>
+        <w:t>dest</w:t>
+      </w:r>
+      <w:proofErr w:type="spellEnd"/>
+      <w:r>
+        <w:rPr>
+          <w:rFonts w:ascii="Courier New" w:eastAsia="Times New Roman" w:hAnsi="Courier New" w:cs="Courier New"/>
+          <w:color w:val="D19A66"/>
+          <w:sz w:val="20"/>
+          <w:szCs w:val="20"/>
+          <w:lang w:eastAsia="ru-RU"/>
+        </w:rPr>
+        <w:t xml:space="preserve"> </w:t>
       </w:r>
       <w:r>
         <w:rPr>
@@ -7332,7 +9168,29 @@
           <w:lang w:eastAsia="ru-RU"/>
         </w:rPr>
         <w:br/>
-        <w:t xml:space="preserve">        $idMin = -</w:t>
+        <w:t xml:space="preserve">        $</w:t>
+      </w:r>
+      <w:proofErr w:type="spellStart"/>
+      <w:r>
+        <w:rPr>
+          <w:rFonts w:ascii="Courier New" w:eastAsia="Times New Roman" w:hAnsi="Courier New" w:cs="Courier New"/>
+          <w:color w:val="ABB2BF"/>
+          <w:sz w:val="20"/>
+          <w:szCs w:val="20"/>
+          <w:lang w:eastAsia="ru-RU"/>
+        </w:rPr>
+        <w:t>idMin</w:t>
+      </w:r>
+      <w:proofErr w:type="spellEnd"/>
+      <w:r>
+        <w:rPr>
+          <w:rFonts w:ascii="Courier New" w:eastAsia="Times New Roman" w:hAnsi="Courier New" w:cs="Courier New"/>
+          <w:color w:val="ABB2BF"/>
+          <w:sz w:val="20"/>
+          <w:szCs w:val="20"/>
+          <w:lang w:eastAsia="ru-RU"/>
+        </w:rPr>
+        <w:t xml:space="preserve"> = -</w:t>
       </w:r>
       <w:r>
         <w:rPr>
@@ -7403,7 +9261,29 @@
           <w:szCs w:val="20"/>
           <w:lang w:eastAsia="ru-RU"/>
         </w:rPr>
-        <w:t>; $x &lt; $sizeMatrix; $x++) {</w:t>
+        <w:t>; $x &lt; $</w:t>
+      </w:r>
+      <w:proofErr w:type="spellStart"/>
+      <w:r>
+        <w:rPr>
+          <w:rFonts w:ascii="Courier New" w:eastAsia="Times New Roman" w:hAnsi="Courier New" w:cs="Courier New"/>
+          <w:color w:val="ABB2BF"/>
+          <w:sz w:val="20"/>
+          <w:szCs w:val="20"/>
+          <w:lang w:eastAsia="ru-RU"/>
+        </w:rPr>
+        <w:t>sizeMatrix</w:t>
+      </w:r>
+      <w:proofErr w:type="spellEnd"/>
+      <w:r>
+        <w:rPr>
+          <w:rFonts w:ascii="Courier New" w:eastAsia="Times New Roman" w:hAnsi="Courier New" w:cs="Courier New"/>
+          <w:color w:val="ABB2BF"/>
+          <w:sz w:val="20"/>
+          <w:szCs w:val="20"/>
+          <w:lang w:eastAsia="ru-RU"/>
+        </w:rPr>
+        <w:t>; $x++) {</w:t>
       </w:r>
       <w:r>
         <w:rPr>
@@ -7444,8 +9324,20 @@
           <w:szCs w:val="20"/>
           <w:lang w:eastAsia="ru-RU"/>
         </w:rPr>
-        <w:t>$matrix_adjacency</w:t>
-      </w:r>
+        <w:t>$</w:t>
+      </w:r>
+      <w:proofErr w:type="spellStart"/>
+      <w:r>
+        <w:rPr>
+          <w:rFonts w:ascii="Courier New" w:eastAsia="Times New Roman" w:hAnsi="Courier New" w:cs="Courier New"/>
+          <w:color w:val="D19A66"/>
+          <w:sz w:val="20"/>
+          <w:szCs w:val="20"/>
+          <w:lang w:eastAsia="ru-RU"/>
+        </w:rPr>
+        <w:t>matrix_adjacency</w:t>
+      </w:r>
+      <w:proofErr w:type="spellEnd"/>
       <w:r>
         <w:rPr>
           <w:rFonts w:ascii="Courier New" w:eastAsia="Times New Roman" w:hAnsi="Courier New" w:cs="Courier New"/>
@@ -7464,8 +9356,20 @@
           <w:szCs w:val="20"/>
           <w:lang w:eastAsia="ru-RU"/>
         </w:rPr>
-        <w:t>$dest</w:t>
-      </w:r>
+        <w:t>$</w:t>
+      </w:r>
+      <w:proofErr w:type="spellStart"/>
+      <w:r>
+        <w:rPr>
+          <w:rFonts w:ascii="Courier New" w:eastAsia="Times New Roman" w:hAnsi="Courier New" w:cs="Courier New"/>
+          <w:color w:val="D19A66"/>
+          <w:sz w:val="20"/>
+          <w:szCs w:val="20"/>
+          <w:lang w:eastAsia="ru-RU"/>
+        </w:rPr>
+        <w:t>dest</w:t>
+      </w:r>
+      <w:proofErr w:type="spellEnd"/>
       <w:r>
         <w:rPr>
           <w:rFonts w:ascii="Courier New" w:eastAsia="Times New Roman" w:hAnsi="Courier New" w:cs="Courier New"/>
@@ -7565,8 +9469,20 @@
           <w:szCs w:val="20"/>
           <w:lang w:eastAsia="ru-RU"/>
         </w:rPr>
-        <w:t>$matrix_adjacency</w:t>
-      </w:r>
+        <w:t>$</w:t>
+      </w:r>
+      <w:proofErr w:type="spellStart"/>
+      <w:r>
+        <w:rPr>
+          <w:rFonts w:ascii="Courier New" w:eastAsia="Times New Roman" w:hAnsi="Courier New" w:cs="Courier New"/>
+          <w:color w:val="D19A66"/>
+          <w:sz w:val="20"/>
+          <w:szCs w:val="20"/>
+          <w:lang w:eastAsia="ru-RU"/>
+        </w:rPr>
+        <w:t>matrix_adjacency</w:t>
+      </w:r>
+      <w:proofErr w:type="spellEnd"/>
       <w:r>
         <w:rPr>
           <w:rFonts w:ascii="Courier New" w:eastAsia="Times New Roman" w:hAnsi="Courier New" w:cs="Courier New"/>
@@ -7585,8 +9501,20 @@
           <w:szCs w:val="20"/>
           <w:lang w:eastAsia="ru-RU"/>
         </w:rPr>
-        <w:t>$dest</w:t>
-      </w:r>
+        <w:t>$</w:t>
+      </w:r>
+      <w:proofErr w:type="spellStart"/>
+      <w:r>
+        <w:rPr>
+          <w:rFonts w:ascii="Courier New" w:eastAsia="Times New Roman" w:hAnsi="Courier New" w:cs="Courier New"/>
+          <w:color w:val="D19A66"/>
+          <w:sz w:val="20"/>
+          <w:szCs w:val="20"/>
+          <w:lang w:eastAsia="ru-RU"/>
+        </w:rPr>
+        <w:t>dest</w:t>
+      </w:r>
+      <w:proofErr w:type="spellEnd"/>
       <w:r>
         <w:rPr>
           <w:rFonts w:ascii="Courier New" w:eastAsia="Times New Roman" w:hAnsi="Courier New" w:cs="Courier New"/>
@@ -7668,7 +9596,29 @@
           <w:lang w:eastAsia="ru-RU"/>
         </w:rPr>
         <w:br/>
-        <w:t xml:space="preserve">                    $idMin = $x;</w:t>
+        <w:t xml:space="preserve">                    $</w:t>
+      </w:r>
+      <w:proofErr w:type="spellStart"/>
+      <w:r>
+        <w:rPr>
+          <w:rFonts w:ascii="Courier New" w:eastAsia="Times New Roman" w:hAnsi="Courier New" w:cs="Courier New"/>
+          <w:color w:val="ABB2BF"/>
+          <w:sz w:val="20"/>
+          <w:szCs w:val="20"/>
+          <w:lang w:eastAsia="ru-RU"/>
+        </w:rPr>
+        <w:t>idMin</w:t>
+      </w:r>
+      <w:proofErr w:type="spellEnd"/>
+      <w:r>
+        <w:rPr>
+          <w:rFonts w:ascii="Courier New" w:eastAsia="Times New Roman" w:hAnsi="Courier New" w:cs="Courier New"/>
+          <w:color w:val="ABB2BF"/>
+          <w:sz w:val="20"/>
+          <w:szCs w:val="20"/>
+          <w:lang w:eastAsia="ru-RU"/>
+        </w:rPr>
+        <w:t xml:space="preserve"> = $x;</w:t>
       </w:r>
       <w:r>
         <w:rPr>
@@ -7722,7 +9672,29 @@
           <w:lang w:eastAsia="ru-RU"/>
         </w:rPr>
         <w:br/>
-        <w:t xml:space="preserve">        $way[$sizeWay] = </w:t>
+        <w:t xml:space="preserve">        $way[$</w:t>
+      </w:r>
+      <w:proofErr w:type="spellStart"/>
+      <w:r>
+        <w:rPr>
+          <w:rFonts w:ascii="Courier New" w:eastAsia="Times New Roman" w:hAnsi="Courier New" w:cs="Courier New"/>
+          <w:color w:val="ABB2BF"/>
+          <w:sz w:val="20"/>
+          <w:szCs w:val="20"/>
+          <w:lang w:eastAsia="ru-RU"/>
+        </w:rPr>
+        <w:t>sizeWay</w:t>
+      </w:r>
+      <w:proofErr w:type="spellEnd"/>
+      <w:r>
+        <w:rPr>
+          <w:rFonts w:ascii="Courier New" w:eastAsia="Times New Roman" w:hAnsi="Courier New" w:cs="Courier New"/>
+          <w:color w:val="ABB2BF"/>
+          <w:sz w:val="20"/>
+          <w:szCs w:val="20"/>
+          <w:lang w:eastAsia="ru-RU"/>
+        </w:rPr>
+        <w:t xml:space="preserve">] = </w:t>
       </w:r>
       <w:r>
         <w:rPr>
@@ -7732,8 +9704,20 @@
           <w:szCs w:val="20"/>
           <w:lang w:eastAsia="ru-RU"/>
         </w:rPr>
-        <w:t>$dest</w:t>
-      </w:r>
+        <w:t>$</w:t>
+      </w:r>
+      <w:proofErr w:type="spellStart"/>
+      <w:r>
+        <w:rPr>
+          <w:rFonts w:ascii="Courier New" w:eastAsia="Times New Roman" w:hAnsi="Courier New" w:cs="Courier New"/>
+          <w:color w:val="D19A66"/>
+          <w:sz w:val="20"/>
+          <w:szCs w:val="20"/>
+          <w:lang w:eastAsia="ru-RU"/>
+        </w:rPr>
+        <w:t>dest</w:t>
+      </w:r>
+      <w:proofErr w:type="spellEnd"/>
       <w:r>
         <w:rPr>
           <w:rFonts w:ascii="Courier New" w:eastAsia="Times New Roman" w:hAnsi="Courier New" w:cs="Courier New"/>
@@ -7753,7 +9737,29 @@
           <w:lang w:eastAsia="ru-RU"/>
         </w:rPr>
         <w:br/>
-        <w:t xml:space="preserve">        $sizeWay++;</w:t>
+        <w:t xml:space="preserve">        $</w:t>
+      </w:r>
+      <w:proofErr w:type="spellStart"/>
+      <w:r>
+        <w:rPr>
+          <w:rFonts w:ascii="Courier New" w:eastAsia="Times New Roman" w:hAnsi="Courier New" w:cs="Courier New"/>
+          <w:color w:val="ABB2BF"/>
+          <w:sz w:val="20"/>
+          <w:szCs w:val="20"/>
+          <w:lang w:eastAsia="ru-RU"/>
+        </w:rPr>
+        <w:t>sizeWay</w:t>
+      </w:r>
+      <w:proofErr w:type="spellEnd"/>
+      <w:r>
+        <w:rPr>
+          <w:rFonts w:ascii="Courier New" w:eastAsia="Times New Roman" w:hAnsi="Courier New" w:cs="Courier New"/>
+          <w:color w:val="ABB2BF"/>
+          <w:sz w:val="20"/>
+          <w:szCs w:val="20"/>
+          <w:lang w:eastAsia="ru-RU"/>
+        </w:rPr>
+        <w:t>++;</w:t>
       </w:r>
       <w:r>
         <w:rPr>
@@ -7784,17 +9790,61 @@
           <w:szCs w:val="20"/>
           <w:lang w:eastAsia="ru-RU"/>
         </w:rPr>
-        <w:t xml:space="preserve">$dest </w:t>
-      </w:r>
-      <w:r>
-        <w:rPr>
-          <w:rFonts w:ascii="Courier New" w:eastAsia="Times New Roman" w:hAnsi="Courier New" w:cs="Courier New"/>
-          <w:color w:val="ABB2BF"/>
-          <w:sz w:val="20"/>
-          <w:szCs w:val="20"/>
-          <w:lang w:eastAsia="ru-RU"/>
-        </w:rPr>
-        <w:t>= $idMin;</w:t>
+        <w:t>$</w:t>
+      </w:r>
+      <w:proofErr w:type="spellStart"/>
+      <w:r>
+        <w:rPr>
+          <w:rFonts w:ascii="Courier New" w:eastAsia="Times New Roman" w:hAnsi="Courier New" w:cs="Courier New"/>
+          <w:color w:val="D19A66"/>
+          <w:sz w:val="20"/>
+          <w:szCs w:val="20"/>
+          <w:lang w:eastAsia="ru-RU"/>
+        </w:rPr>
+        <w:t>dest</w:t>
+      </w:r>
+      <w:proofErr w:type="spellEnd"/>
+      <w:r>
+        <w:rPr>
+          <w:rFonts w:ascii="Courier New" w:eastAsia="Times New Roman" w:hAnsi="Courier New" w:cs="Courier New"/>
+          <w:color w:val="D19A66"/>
+          <w:sz w:val="20"/>
+          <w:szCs w:val="20"/>
+          <w:lang w:eastAsia="ru-RU"/>
+        </w:rPr>
+        <w:t xml:space="preserve"> </w:t>
+      </w:r>
+      <w:r>
+        <w:rPr>
+          <w:rFonts w:ascii="Courier New" w:eastAsia="Times New Roman" w:hAnsi="Courier New" w:cs="Courier New"/>
+          <w:color w:val="ABB2BF"/>
+          <w:sz w:val="20"/>
+          <w:szCs w:val="20"/>
+          <w:lang w:eastAsia="ru-RU"/>
+        </w:rPr>
+        <w:t>= $</w:t>
+      </w:r>
+      <w:proofErr w:type="spellStart"/>
+      <w:r>
+        <w:rPr>
+          <w:rFonts w:ascii="Courier New" w:eastAsia="Times New Roman" w:hAnsi="Courier New" w:cs="Courier New"/>
+          <w:color w:val="ABB2BF"/>
+          <w:sz w:val="20"/>
+          <w:szCs w:val="20"/>
+          <w:lang w:eastAsia="ru-RU"/>
+        </w:rPr>
+        <w:t>idMin</w:t>
+      </w:r>
+      <w:proofErr w:type="spellEnd"/>
+      <w:r>
+        <w:rPr>
+          <w:rFonts w:ascii="Courier New" w:eastAsia="Times New Roman" w:hAnsi="Courier New" w:cs="Courier New"/>
+          <w:color w:val="ABB2BF"/>
+          <w:sz w:val="20"/>
+          <w:szCs w:val="20"/>
+          <w:lang w:eastAsia="ru-RU"/>
+        </w:rPr>
+        <w:t>;</w:t>
       </w:r>
       <w:r>
         <w:rPr>
@@ -7826,7 +9876,29 @@
           <w:lang w:eastAsia="ru-RU"/>
         </w:rPr>
         <w:br/>
-        <w:t xml:space="preserve">    $way[$sizeWay] = </w:t>
+        <w:t xml:space="preserve">    $way[$</w:t>
+      </w:r>
+      <w:proofErr w:type="spellStart"/>
+      <w:r>
+        <w:rPr>
+          <w:rFonts w:ascii="Courier New" w:eastAsia="Times New Roman" w:hAnsi="Courier New" w:cs="Courier New"/>
+          <w:color w:val="ABB2BF"/>
+          <w:sz w:val="20"/>
+          <w:szCs w:val="20"/>
+          <w:lang w:eastAsia="ru-RU"/>
+        </w:rPr>
+        <w:t>sizeWay</w:t>
+      </w:r>
+      <w:proofErr w:type="spellEnd"/>
+      <w:r>
+        <w:rPr>
+          <w:rFonts w:ascii="Courier New" w:eastAsia="Times New Roman" w:hAnsi="Courier New" w:cs="Courier New"/>
+          <w:color w:val="ABB2BF"/>
+          <w:sz w:val="20"/>
+          <w:szCs w:val="20"/>
+          <w:lang w:eastAsia="ru-RU"/>
+        </w:rPr>
+        <w:t xml:space="preserve">] = </w:t>
       </w:r>
       <w:r>
         <w:rPr>
@@ -7836,8 +9908,20 @@
           <w:szCs w:val="20"/>
           <w:lang w:eastAsia="ru-RU"/>
         </w:rPr>
-        <w:t>$dest</w:t>
-      </w:r>
+        <w:t>$</w:t>
+      </w:r>
+      <w:proofErr w:type="spellStart"/>
+      <w:r>
+        <w:rPr>
+          <w:rFonts w:ascii="Courier New" w:eastAsia="Times New Roman" w:hAnsi="Courier New" w:cs="Courier New"/>
+          <w:color w:val="D19A66"/>
+          <w:sz w:val="20"/>
+          <w:szCs w:val="20"/>
+          <w:lang w:eastAsia="ru-RU"/>
+        </w:rPr>
+        <w:t>dest</w:t>
+      </w:r>
+      <w:proofErr w:type="spellEnd"/>
       <w:r>
         <w:rPr>
           <w:rFonts w:ascii="Courier New" w:eastAsia="Times New Roman" w:hAnsi="Courier New" w:cs="Courier New"/>
@@ -7857,7 +9941,29 @@
           <w:lang w:eastAsia="ru-RU"/>
         </w:rPr>
         <w:br/>
-        <w:t xml:space="preserve">    $sizeWay++;</w:t>
+        <w:t xml:space="preserve">    $</w:t>
+      </w:r>
+      <w:proofErr w:type="spellStart"/>
+      <w:r>
+        <w:rPr>
+          <w:rFonts w:ascii="Courier New" w:eastAsia="Times New Roman" w:hAnsi="Courier New" w:cs="Courier New"/>
+          <w:color w:val="ABB2BF"/>
+          <w:sz w:val="20"/>
+          <w:szCs w:val="20"/>
+          <w:lang w:eastAsia="ru-RU"/>
+        </w:rPr>
+        <w:t>sizeWay</w:t>
+      </w:r>
+      <w:proofErr w:type="spellEnd"/>
+      <w:r>
+        <w:rPr>
+          <w:rFonts w:ascii="Courier New" w:eastAsia="Times New Roman" w:hAnsi="Courier New" w:cs="Courier New"/>
+          <w:color w:val="ABB2BF"/>
+          <w:sz w:val="20"/>
+          <w:szCs w:val="20"/>
+          <w:lang w:eastAsia="ru-RU"/>
+        </w:rPr>
+        <w:t>++;</w:t>
       </w:r>
       <w:r>
         <w:rPr>
@@ -7898,7 +10004,29 @@
           <w:szCs w:val="20"/>
           <w:lang w:eastAsia="ru-RU"/>
         </w:rPr>
-        <w:t xml:space="preserve">($x = $sizeWay - </w:t>
+        <w:t>($x = $</w:t>
+      </w:r>
+      <w:proofErr w:type="spellStart"/>
+      <w:r>
+        <w:rPr>
+          <w:rFonts w:ascii="Courier New" w:eastAsia="Times New Roman" w:hAnsi="Courier New" w:cs="Courier New"/>
+          <w:color w:val="ABB2BF"/>
+          <w:sz w:val="20"/>
+          <w:szCs w:val="20"/>
+          <w:lang w:eastAsia="ru-RU"/>
+        </w:rPr>
+        <w:t>sizeWay</w:t>
+      </w:r>
+      <w:proofErr w:type="spellEnd"/>
+      <w:r>
+        <w:rPr>
+          <w:rFonts w:ascii="Courier New" w:eastAsia="Times New Roman" w:hAnsi="Courier New" w:cs="Courier New"/>
+          <w:color w:val="ABB2BF"/>
+          <w:sz w:val="20"/>
+          <w:szCs w:val="20"/>
+          <w:lang w:eastAsia="ru-RU"/>
+        </w:rPr>
+        <w:t xml:space="preserve"> - </w:t>
       </w:r>
       <w:r>
         <w:rPr>
@@ -8437,6 +10565,7 @@
         </w:rPr>
         <w:t xml:space="preserve">Видео с </w:t>
       </w:r>
+      <w:proofErr w:type="spellStart"/>
       <w:r>
         <w:rPr>
           <w:rFonts w:ascii="Times New Roman" w:hAnsi="Times New Roman" w:cs="Times New Roman"/>
@@ -8445,6 +10574,7 @@
         </w:rPr>
         <w:t>youtube</w:t>
       </w:r>
+      <w:proofErr w:type="spellEnd"/>
       <w:r>
         <w:rPr>
           <w:rFonts w:ascii="Times New Roman" w:hAnsi="Times New Roman" w:cs="Times New Roman"/>
@@ -8497,6 +10627,7 @@
         </w:rPr>
         <w:t xml:space="preserve">Видео с </w:t>
       </w:r>
+      <w:proofErr w:type="spellStart"/>
       <w:r>
         <w:rPr>
           <w:rFonts w:ascii="Times New Roman" w:hAnsi="Times New Roman" w:cs="Times New Roman"/>
@@ -8505,14 +10636,35 @@
         </w:rPr>
         <w:t>youtube</w:t>
       </w:r>
-      <w:r>
-        <w:rPr>
-          <w:rFonts w:ascii="Times New Roman" w:hAnsi="Times New Roman" w:cs="Times New Roman"/>
-          <w:sz w:val="28"/>
-          <w:szCs w:val="28"/>
-          <w:lang w:val="ru-RU"/>
-        </w:rPr>
-        <w:t xml:space="preserve">. Что такое граф? | Дискретная математика | Умскул. </w:t>
+      <w:proofErr w:type="spellEnd"/>
+      <w:r>
+        <w:rPr>
+          <w:rFonts w:ascii="Times New Roman" w:hAnsi="Times New Roman" w:cs="Times New Roman"/>
+          <w:sz w:val="28"/>
+          <w:szCs w:val="28"/>
+          <w:lang w:val="ru-RU"/>
+        </w:rPr>
+        <w:t xml:space="preserve">. Что такое граф? | Дискретная математика | </w:t>
+      </w:r>
+      <w:proofErr w:type="spellStart"/>
+      <w:r>
+        <w:rPr>
+          <w:rFonts w:ascii="Times New Roman" w:hAnsi="Times New Roman" w:cs="Times New Roman"/>
+          <w:sz w:val="28"/>
+          <w:szCs w:val="28"/>
+          <w:lang w:val="ru-RU"/>
+        </w:rPr>
+        <w:t>Умскул</w:t>
+      </w:r>
+      <w:proofErr w:type="spellEnd"/>
+      <w:r>
+        <w:rPr>
+          <w:rFonts w:ascii="Times New Roman" w:hAnsi="Times New Roman" w:cs="Times New Roman"/>
+          <w:sz w:val="28"/>
+          <w:szCs w:val="28"/>
+          <w:lang w:val="ru-RU"/>
+        </w:rPr>
+        <w:t xml:space="preserve">. </w:t>
       </w:r>
       <w:r>
         <w:rPr>
@@ -8570,6 +10722,7 @@
           </w:rPr>
           <w:t>.</w:t>
         </w:r>
+        <w:proofErr w:type="spellStart"/>
         <w:r>
           <w:rPr>
             <w:rStyle w:val="a4"/>
@@ -8579,6 +10732,7 @@
           </w:rPr>
           <w:t>youtube</w:t>
         </w:r>
+        <w:proofErr w:type="spellEnd"/>
         <w:r>
           <w:rPr>
             <w:rStyle w:val="a4"/>
@@ -8646,6 +10800,7 @@
           </w:rPr>
           <w:t>=</w:t>
         </w:r>
+        <w:proofErr w:type="spellStart"/>
         <w:r>
           <w:rPr>
             <w:rStyle w:val="a4"/>
@@ -8655,6 +10810,7 @@
           </w:rPr>
           <w:t>CsLszXfaQE</w:t>
         </w:r>
+        <w:proofErr w:type="spellEnd"/>
         <w:r>
           <w:rPr>
             <w:rStyle w:val="a4"/>
@@ -8689,6 +10845,7 @@
         </w:rPr>
         <w:t xml:space="preserve">Видео с </w:t>
       </w:r>
+      <w:proofErr w:type="spellStart"/>
       <w:r>
         <w:rPr>
           <w:rFonts w:ascii="Times New Roman" w:hAnsi="Times New Roman" w:cs="Times New Roman"/>
@@ -8697,6 +10854,7 @@
         </w:rPr>
         <w:t>youtube</w:t>
       </w:r>
+      <w:proofErr w:type="spellEnd"/>
       <w:r>
         <w:rPr>
           <w:rFonts w:ascii="Times New Roman" w:hAnsi="Times New Roman" w:cs="Times New Roman"/>
@@ -8722,7 +10880,27 @@
           <w:szCs w:val="28"/>
           <w:lang w:val="ru-RU"/>
         </w:rPr>
-        <w:t>Алгоритм Дейкстры или как навигатор определяет оптимальный маршрут</w:t>
+        <w:t xml:space="preserve">Алгоритм </w:t>
+      </w:r>
+      <w:proofErr w:type="spellStart"/>
+      <w:r>
+        <w:rPr>
+          <w:rFonts w:ascii="Times New Roman" w:hAnsi="Times New Roman" w:cs="Times New Roman"/>
+          <w:sz w:val="28"/>
+          <w:szCs w:val="28"/>
+          <w:lang w:val="ru-RU"/>
+        </w:rPr>
+        <w:t>Дейкстры</w:t>
+      </w:r>
+      <w:proofErr w:type="spellEnd"/>
+      <w:r>
+        <w:rPr>
+          <w:rFonts w:ascii="Times New Roman" w:hAnsi="Times New Roman" w:cs="Times New Roman"/>
+          <w:sz w:val="28"/>
+          <w:szCs w:val="28"/>
+          <w:lang w:val="ru-RU"/>
+        </w:rPr>
+        <w:t xml:space="preserve"> или как навигатор определяет оптимальный маршрут</w:t>
       </w:r>
       <w:r>
         <w:rPr>

</xml_diff>